<commit_message>
Modificación del Plan de Pruebas según los comentarios realizados Signed-off-by: Marcos Tavorda <mtavor@hotmail.com>
</commit_message>
<xml_diff>
--- a/Documentación/Segunda Entrega/Plan de Pruebas.docx
+++ b/Documentación/Segunda Entrega/Plan de Pruebas.docx
@@ -49,7 +49,7 @@
                     <a:blip r:embed="rId8" cstate="print">
                       <a:extLst>
                         <a:ext uri="{28A0092B-C50C-407E-A947-70E740481C1C}">
-                          <a14:useLocalDpi xmlns="" xmlns:wpc="http://schemas.microsoft.com/office/word/2010/wordprocessingCanvas" xmlns:cx="http://schemas.microsoft.com/office/drawing/2014/chartex" xmlns:mc="http://schemas.openxmlformats.org/markup-compatibility/2006" xmlns:o="urn:schemas-microsoft-com:office:office" xmlns:v="urn:schemas-microsoft-com:vml" xmlns:wp14="http://schemas.microsoft.com/office/word/2010/wordprocessingDrawing" xmlns:w10="urn:schemas-microsoft-com:office:word" xmlns:w="http://schemas.openxmlformats.org/wordprocessingml/2006/main" xmlns:w14="http://schemas.microsoft.com/office/word/2010/wordml" xmlns:w15="http://schemas.microsoft.com/office/word/2012/wordml" xmlns:w16se="http://schemas.microsoft.com/office/word/2015/wordml/symex" xmlns:wpg="http://schemas.microsoft.com/office/word/2010/wordprocessingGroup" xmlns:wpi="http://schemas.microsoft.com/office/word/2010/wordprocessingInk" xmlns:wps="http://schemas.microsoft.com/office/word/2010/wordprocessingShape" xmlns:a14="http://schemas.microsoft.com/office/drawing/2010/main" val="0"/>
+                          <a14:useLocalDpi xmlns:a14="http://schemas.microsoft.com/office/drawing/2010/main" xmlns:wps="http://schemas.microsoft.com/office/word/2010/wordprocessingShape" xmlns:wpi="http://schemas.microsoft.com/office/word/2010/wordprocessingInk" xmlns:wpg="http://schemas.microsoft.com/office/word/2010/wordprocessingGroup" xmlns:w16se="http://schemas.microsoft.com/office/word/2015/wordml/symex" xmlns:w15="http://schemas.microsoft.com/office/word/2012/wordml" xmlns:w14="http://schemas.microsoft.com/office/word/2010/wordml" xmlns:w="http://schemas.openxmlformats.org/wordprocessingml/2006/main" xmlns:w10="urn:schemas-microsoft-com:office:word" xmlns:wp14="http://schemas.microsoft.com/office/word/2010/wordprocessingDrawing" xmlns:v="urn:schemas-microsoft-com:vml" xmlns:o="urn:schemas-microsoft-com:office:office" xmlns:mc="http://schemas.openxmlformats.org/markup-compatibility/2006" xmlns:cx="http://schemas.microsoft.com/office/drawing/2014/chartex" xmlns:wpc="http://schemas.microsoft.com/office/word/2010/wordprocessingCanvas" xmlns="" val="0"/>
                         </a:ext>
                       </a:extLst>
                     </a:blip>
@@ -1014,6 +1014,12 @@
                 <w:lang w:val="es-ES"/>
               </w:rPr>
             </w:pPr>
+            <w:r>
+              <w:rPr>
+                <w:lang w:val="es-ES"/>
+              </w:rPr>
+              <w:t>02/06/2018</w:t>
+            </w:r>
           </w:p>
         </w:tc>
         <w:tc>
@@ -1027,6 +1033,12 @@
                 <w:lang w:val="es-ES"/>
               </w:rPr>
             </w:pPr>
+            <w:r>
+              <w:rPr>
+                <w:lang w:val="es-ES"/>
+              </w:rPr>
+              <w:t>1.1</w:t>
+            </w:r>
           </w:p>
         </w:tc>
         <w:tc>
@@ -1040,6 +1052,12 @@
                 <w:lang w:val="es-ES"/>
               </w:rPr>
             </w:pPr>
+            <w:r>
+              <w:rPr>
+                <w:lang w:val="es-ES"/>
+              </w:rPr>
+              <w:t>Correcciones según comentarios realizados</w:t>
+            </w:r>
           </w:p>
         </w:tc>
         <w:tc>
@@ -1053,6 +1071,12 @@
                 <w:lang w:val="es-ES"/>
               </w:rPr>
             </w:pPr>
+            <w:r>
+              <w:rPr>
+                <w:lang w:val="es-ES"/>
+              </w:rPr>
+              <w:t>Marcos Tavorda</w:t>
+            </w:r>
           </w:p>
         </w:tc>
       </w:tr>
@@ -1189,7 +1213,7 @@
         <w:rPr>
           <w:noProof/>
         </w:rPr>
-        <w:instrText xml:space="preserve"> PAGEREF _Toc517721636 \h </w:instrText>
+        <w:instrText xml:space="preserve"> PAGEREF _Toc523695094 \h </w:instrText>
       </w:r>
       <w:r>
         <w:rPr>
@@ -1233,6 +1257,7 @@
       </w:pPr>
       <w:r>
         <w:rPr>
+          <w:rFonts w:ascii="Times New Roman" w:hAnsi="Times New Roman"/>
           <w:noProof/>
           <w:lang w:val="es-ES"/>
         </w:rPr>
@@ -1272,7 +1297,7 @@
         <w:rPr>
           <w:noProof/>
         </w:rPr>
-        <w:instrText xml:space="preserve"> PAGEREF _Toc517721637 \h </w:instrText>
+        <w:instrText xml:space="preserve"> PAGEREF _Toc523695095 \h </w:instrText>
       </w:r>
       <w:r>
         <w:rPr>
@@ -1316,6 +1341,7 @@
       </w:pPr>
       <w:r>
         <w:rPr>
+          <w:rFonts w:ascii="Times New Roman" w:hAnsi="Times New Roman"/>
           <w:noProof/>
           <w:lang w:val="es-ES"/>
         </w:rPr>
@@ -1337,7 +1363,7 @@
           <w:noProof/>
           <w:lang w:val="es-ES"/>
         </w:rPr>
-        <w:t>Alcance</w:t>
+        <w:t>Alcance del documento</w:t>
       </w:r>
       <w:r>
         <w:rPr>
@@ -1355,7 +1381,7 @@
         <w:rPr>
           <w:noProof/>
         </w:rPr>
-        <w:instrText xml:space="preserve"> PAGEREF _Toc517721638 \h </w:instrText>
+        <w:instrText xml:space="preserve"> PAGEREF _Toc523695096 \h </w:instrText>
       </w:r>
       <w:r>
         <w:rPr>
@@ -1438,7 +1464,7 @@
         <w:rPr>
           <w:noProof/>
         </w:rPr>
-        <w:instrText xml:space="preserve"> PAGEREF _Toc517721639 \h </w:instrText>
+        <w:instrText xml:space="preserve"> PAGEREF _Toc523695097 \h </w:instrText>
       </w:r>
       <w:r>
         <w:rPr>
@@ -1521,7 +1547,7 @@
         <w:rPr>
           <w:noProof/>
         </w:rPr>
-        <w:instrText xml:space="preserve"> PAGEREF _Toc517721640 \h </w:instrText>
+        <w:instrText xml:space="preserve"> PAGEREF _Toc523695098 \h </w:instrText>
       </w:r>
       <w:r>
         <w:rPr>
@@ -1587,7 +1613,7 @@
           <w:noProof/>
           <w:lang w:val="es-ES" w:eastAsia="es-ES"/>
         </w:rPr>
-        <w:t>Objetos a probar</w:t>
+        <w:t>Objetivo del Plan de Prueba</w:t>
       </w:r>
       <w:r>
         <w:rPr>
@@ -1605,7 +1631,7 @@
         <w:rPr>
           <w:noProof/>
         </w:rPr>
-        <w:instrText xml:space="preserve"> PAGEREF _Toc517721641 \h </w:instrText>
+        <w:instrText xml:space="preserve"> PAGEREF _Toc523695099 \h </w:instrText>
       </w:r>
       <w:r>
         <w:rPr>
@@ -1671,7 +1697,7 @@
           <w:noProof/>
           <w:lang w:val="es-ES" w:eastAsia="es-ES"/>
         </w:rPr>
-        <w:t>Tipos de Prueba</w:t>
+        <w:t>Objetos a probar</w:t>
       </w:r>
       <w:r>
         <w:rPr>
@@ -1689,7 +1715,7 @@
         <w:rPr>
           <w:noProof/>
         </w:rPr>
-        <w:instrText xml:space="preserve"> PAGEREF _Toc517721642 \h </w:instrText>
+        <w:instrText xml:space="preserve"> PAGEREF _Toc523695100 \h </w:instrText>
       </w:r>
       <w:r>
         <w:rPr>
@@ -1755,7 +1781,7 @@
           <w:noProof/>
           <w:lang w:val="es-ES" w:eastAsia="es-ES"/>
         </w:rPr>
-        <w:t>Forma de aplicar los Casos de Prueba</w:t>
+        <w:t>Tipos de Prueba</w:t>
       </w:r>
       <w:r>
         <w:rPr>
@@ -1773,7 +1799,7 @@
         <w:rPr>
           <w:noProof/>
         </w:rPr>
-        <w:instrText xml:space="preserve"> PAGEREF _Toc517721643 \h </w:instrText>
+        <w:instrText xml:space="preserve"> PAGEREF _Toc523695101 \h </w:instrText>
       </w:r>
       <w:r>
         <w:rPr>
@@ -1839,7 +1865,7 @@
           <w:noProof/>
           <w:lang w:val="es-ES" w:eastAsia="es-ES"/>
         </w:rPr>
-        <w:t>Criterios de Aceptación</w:t>
+        <w:t>Forma de aplicar los Casos de Prueba</w:t>
       </w:r>
       <w:r>
         <w:rPr>
@@ -1857,7 +1883,7 @@
         <w:rPr>
           <w:noProof/>
         </w:rPr>
-        <w:instrText xml:space="preserve"> PAGEREF _Toc517721644 \h </w:instrText>
+        <w:instrText xml:space="preserve"> PAGEREF _Toc523695102 \h </w:instrText>
       </w:r>
       <w:r>
         <w:rPr>
@@ -1923,6 +1949,258 @@
           <w:noProof/>
           <w:lang w:val="es-ES" w:eastAsia="es-ES"/>
         </w:rPr>
+        <w:t>Criterios de Aceptación</w:t>
+      </w:r>
+      <w:r>
+        <w:rPr>
+          <w:noProof/>
+        </w:rPr>
+        <w:tab/>
+      </w:r>
+      <w:r>
+        <w:rPr>
+          <w:noProof/>
+        </w:rPr>
+        <w:fldChar w:fldCharType="begin"/>
+      </w:r>
+      <w:r>
+        <w:rPr>
+          <w:noProof/>
+        </w:rPr>
+        <w:instrText xml:space="preserve"> PAGEREF _Toc523695103 \h </w:instrText>
+      </w:r>
+      <w:r>
+        <w:rPr>
+          <w:noProof/>
+        </w:rPr>
+      </w:r>
+      <w:r>
+        <w:rPr>
+          <w:noProof/>
+        </w:rPr>
+        <w:fldChar w:fldCharType="separate"/>
+      </w:r>
+      <w:r>
+        <w:rPr>
+          <w:noProof/>
+        </w:rPr>
+        <w:t>5</w:t>
+      </w:r>
+      <w:r>
+        <w:rPr>
+          <w:noProof/>
+        </w:rPr>
+        <w:fldChar w:fldCharType="end"/>
+      </w:r>
+    </w:p>
+    <w:p>
+      <w:pPr>
+        <w:pStyle w:val="TDC2"/>
+        <w:tabs>
+          <w:tab w:val="left" w:pos="800"/>
+          <w:tab w:val="right" w:leader="dot" w:pos="9350"/>
+        </w:tabs>
+        <w:rPr>
+          <w:rFonts w:asciiTheme="minorHAnsi" w:eastAsiaTheme="minorEastAsia" w:hAnsiTheme="minorHAnsi" w:cstheme="minorBidi"/>
+          <w:i w:val="0"/>
+          <w:iCs w:val="0"/>
+          <w:noProof/>
+          <w:szCs w:val="22"/>
+          <w:lang w:val="es-ES" w:eastAsia="es-ES"/>
+        </w:rPr>
+      </w:pPr>
+      <w:r>
+        <w:rPr>
+          <w:rFonts w:ascii="Times New Roman" w:hAnsi="Times New Roman"/>
+          <w:noProof/>
+          <w:lang w:val="es-ES" w:eastAsia="es-ES"/>
+        </w:rPr>
+        <w:t>3.6</w:t>
+      </w:r>
+      <w:r>
+        <w:rPr>
+          <w:rFonts w:asciiTheme="minorHAnsi" w:eastAsiaTheme="minorEastAsia" w:hAnsiTheme="minorHAnsi" w:cstheme="minorBidi"/>
+          <w:i w:val="0"/>
+          <w:iCs w:val="0"/>
+          <w:noProof/>
+          <w:szCs w:val="22"/>
+          <w:lang w:val="es-ES" w:eastAsia="es-ES"/>
+        </w:rPr>
+        <w:tab/>
+      </w:r>
+      <w:r>
+        <w:rPr>
+          <w:noProof/>
+          <w:lang w:val="es-ES" w:eastAsia="es-ES"/>
+        </w:rPr>
+        <w:t>Responsables de las Pruebas</w:t>
+      </w:r>
+      <w:r>
+        <w:rPr>
+          <w:noProof/>
+        </w:rPr>
+        <w:tab/>
+      </w:r>
+      <w:r>
+        <w:rPr>
+          <w:noProof/>
+        </w:rPr>
+        <w:fldChar w:fldCharType="begin"/>
+      </w:r>
+      <w:r>
+        <w:rPr>
+          <w:noProof/>
+        </w:rPr>
+        <w:instrText xml:space="preserve"> PAGEREF _Toc523695104 \h </w:instrText>
+      </w:r>
+      <w:r>
+        <w:rPr>
+          <w:noProof/>
+        </w:rPr>
+      </w:r>
+      <w:r>
+        <w:rPr>
+          <w:noProof/>
+        </w:rPr>
+        <w:fldChar w:fldCharType="separate"/>
+      </w:r>
+      <w:r>
+        <w:rPr>
+          <w:noProof/>
+        </w:rPr>
+        <w:t>6</w:t>
+      </w:r>
+      <w:r>
+        <w:rPr>
+          <w:noProof/>
+        </w:rPr>
+        <w:fldChar w:fldCharType="end"/>
+      </w:r>
+    </w:p>
+    <w:p>
+      <w:pPr>
+        <w:pStyle w:val="TDC2"/>
+        <w:tabs>
+          <w:tab w:val="left" w:pos="800"/>
+          <w:tab w:val="right" w:leader="dot" w:pos="9350"/>
+        </w:tabs>
+        <w:rPr>
+          <w:rFonts w:asciiTheme="minorHAnsi" w:eastAsiaTheme="minorEastAsia" w:hAnsiTheme="minorHAnsi" w:cstheme="minorBidi"/>
+          <w:i w:val="0"/>
+          <w:iCs w:val="0"/>
+          <w:noProof/>
+          <w:szCs w:val="22"/>
+          <w:lang w:val="es-ES" w:eastAsia="es-ES"/>
+        </w:rPr>
+      </w:pPr>
+      <w:r>
+        <w:rPr>
+          <w:rFonts w:ascii="Times New Roman" w:hAnsi="Times New Roman"/>
+          <w:noProof/>
+          <w:lang w:val="es-ES" w:eastAsia="es-ES"/>
+        </w:rPr>
+        <w:t>3.7</w:t>
+      </w:r>
+      <w:r>
+        <w:rPr>
+          <w:rFonts w:asciiTheme="minorHAnsi" w:eastAsiaTheme="minorEastAsia" w:hAnsiTheme="minorHAnsi" w:cstheme="minorBidi"/>
+          <w:i w:val="0"/>
+          <w:iCs w:val="0"/>
+          <w:noProof/>
+          <w:szCs w:val="22"/>
+          <w:lang w:val="es-ES" w:eastAsia="es-ES"/>
+        </w:rPr>
+        <w:tab/>
+      </w:r>
+      <w:r>
+        <w:rPr>
+          <w:noProof/>
+          <w:lang w:val="es-ES" w:eastAsia="es-ES"/>
+        </w:rPr>
+        <w:t>Gestión de la configuración</w:t>
+      </w:r>
+      <w:r>
+        <w:rPr>
+          <w:noProof/>
+        </w:rPr>
+        <w:tab/>
+      </w:r>
+      <w:r>
+        <w:rPr>
+          <w:noProof/>
+        </w:rPr>
+        <w:fldChar w:fldCharType="begin"/>
+      </w:r>
+      <w:r>
+        <w:rPr>
+          <w:noProof/>
+        </w:rPr>
+        <w:instrText xml:space="preserve"> PAGEREF _Toc523695105 \h </w:instrText>
+      </w:r>
+      <w:r>
+        <w:rPr>
+          <w:noProof/>
+        </w:rPr>
+      </w:r>
+      <w:r>
+        <w:rPr>
+          <w:noProof/>
+        </w:rPr>
+        <w:fldChar w:fldCharType="separate"/>
+      </w:r>
+      <w:r>
+        <w:rPr>
+          <w:noProof/>
+        </w:rPr>
+        <w:t>6</w:t>
+      </w:r>
+      <w:r>
+        <w:rPr>
+          <w:noProof/>
+        </w:rPr>
+        <w:fldChar w:fldCharType="end"/>
+      </w:r>
+    </w:p>
+    <w:p>
+      <w:pPr>
+        <w:pStyle w:val="TDC2"/>
+        <w:tabs>
+          <w:tab w:val="left" w:pos="800"/>
+          <w:tab w:val="right" w:leader="dot" w:pos="9350"/>
+        </w:tabs>
+        <w:rPr>
+          <w:rFonts w:asciiTheme="minorHAnsi" w:eastAsiaTheme="minorEastAsia" w:hAnsiTheme="minorHAnsi" w:cstheme="minorBidi"/>
+          <w:i w:val="0"/>
+          <w:iCs w:val="0"/>
+          <w:noProof/>
+          <w:szCs w:val="22"/>
+          <w:lang w:val="es-ES" w:eastAsia="es-ES"/>
+        </w:rPr>
+      </w:pPr>
+      <w:r>
+        <w:rPr>
+          <w:rFonts w:ascii="Times New Roman" w:hAnsi="Times New Roman"/>
+          <w:noProof/>
+          <w:lang w:val="es-ES" w:eastAsia="es-ES"/>
+        </w:rPr>
+        <w:t>3.8</w:t>
+      </w:r>
+      <w:r>
+        <w:rPr>
+          <w:rFonts w:asciiTheme="minorHAnsi" w:eastAsiaTheme="minorEastAsia" w:hAnsiTheme="minorHAnsi" w:cstheme="minorBidi"/>
+          <w:i w:val="0"/>
+          <w:iCs w:val="0"/>
+          <w:noProof/>
+          <w:szCs w:val="22"/>
+          <w:lang w:val="es-ES" w:eastAsia="es-ES"/>
+        </w:rPr>
+        <w:tab/>
+      </w:r>
+      <w:r>
+        <w:rPr>
+          <w:noProof/>
+          <w:lang w:val="es-ES" w:eastAsia="es-ES"/>
+        </w:rPr>
         <w:t>Estructura de los Casos de Prueba</w:t>
       </w:r>
       <w:r>
@@ -1941,7 +2219,7 @@
         <w:rPr>
           <w:noProof/>
         </w:rPr>
-        <w:instrText xml:space="preserve"> PAGEREF _Toc517721645 \h </w:instrText>
+        <w:instrText xml:space="preserve"> PAGEREF _Toc523695106 \h </w:instrText>
       </w:r>
       <w:r>
         <w:rPr>
@@ -1958,7 +2236,7 @@
         <w:rPr>
           <w:noProof/>
         </w:rPr>
-        <w:t>5</w:t>
+        <w:t>6</w:t>
       </w:r>
       <w:r>
         <w:rPr>
@@ -2018,9 +2296,9 @@
         </w:rPr>
       </w:pPr>
       <w:bookmarkStart w:id="2" w:name="_Toc524312826"/>
-      <w:bookmarkStart w:id="3" w:name="_Toc456598586"/>
-      <w:bookmarkStart w:id="4" w:name="_Toc456600917"/>
-      <w:bookmarkStart w:id="5" w:name="_Toc517721636"/>
+      <w:bookmarkStart w:id="3" w:name="_Toc523695094"/>
+      <w:bookmarkStart w:id="4" w:name="_Toc456598586"/>
+      <w:bookmarkStart w:id="5" w:name="_Toc456600917"/>
       <w:r>
         <w:rPr>
           <w:lang w:val="es-ES"/>
@@ -2028,7 +2306,7 @@
         <w:t>Introducción</w:t>
       </w:r>
       <w:bookmarkEnd w:id="2"/>
-      <w:bookmarkEnd w:id="5"/>
+      <w:bookmarkEnd w:id="3"/>
     </w:p>
     <w:p>
       <w:pPr>
@@ -2138,7 +2416,7 @@
           <w:lang w:val="es-ES"/>
         </w:rPr>
       </w:pPr>
-      <w:bookmarkStart w:id="7" w:name="_Toc517721637"/>
+      <w:bookmarkStart w:id="7" w:name="_Toc523695095"/>
       <w:r>
         <w:rPr>
           <w:lang w:val="es-ES"/>
@@ -2195,13 +2473,19 @@
           <w:lang w:val="es-ES"/>
         </w:rPr>
       </w:pPr>
-      <w:bookmarkStart w:id="8" w:name="_Toc517721638"/>
+      <w:bookmarkStart w:id="8" w:name="_Toc523695096"/>
       <w:r>
         <w:rPr>
           <w:lang w:val="es-ES"/>
         </w:rPr>
         <w:t>Alcance</w:t>
       </w:r>
+      <w:r>
+        <w:rPr>
+          <w:lang w:val="es-ES"/>
+        </w:rPr>
+        <w:t xml:space="preserve"> del documento</w:t>
+      </w:r>
       <w:bookmarkEnd w:id="8"/>
     </w:p>
     <w:p>
@@ -2260,7 +2544,7 @@
         </w:rPr>
       </w:pPr>
       <w:bookmarkStart w:id="9" w:name="_Toc524312832"/>
-      <w:bookmarkStart w:id="10" w:name="_Toc517721639"/>
+      <w:bookmarkStart w:id="10" w:name="_Toc523695097"/>
       <w:r>
         <w:rPr>
           <w:lang w:val="es-ES"/>
@@ -2319,7 +2603,7 @@
           <w:lang w:val="es-ES"/>
         </w:rPr>
       </w:pPr>
-      <w:bookmarkStart w:id="11" w:name="_Toc517721640"/>
+      <w:bookmarkStart w:id="11" w:name="_Toc523695098"/>
       <w:r>
         <w:rPr>
           <w:lang w:val="es-ES"/>
@@ -2327,6 +2611,142 @@
         <w:t>Plan de Pruebas</w:t>
       </w:r>
       <w:bookmarkEnd w:id="11"/>
+    </w:p>
+    <w:p>
+      <w:pPr>
+        <w:pStyle w:val="Ttulo2"/>
+        <w:rPr>
+          <w:lang w:val="es-ES" w:eastAsia="es-ES"/>
+        </w:rPr>
+      </w:pPr>
+      <w:bookmarkStart w:id="12" w:name="_Toc523695099"/>
+      <w:bookmarkEnd w:id="1"/>
+      <w:bookmarkEnd w:id="4"/>
+      <w:bookmarkEnd w:id="5"/>
+      <w:r>
+        <w:rPr>
+          <w:lang w:val="es-ES" w:eastAsia="es-ES"/>
+        </w:rPr>
+        <w:t>O</w:t>
+      </w:r>
+      <w:r>
+        <w:rPr>
+          <w:lang w:val="es-ES" w:eastAsia="es-ES"/>
+        </w:rPr>
+        <w:t>bjetivo del Plan de Prueba</w:t>
+      </w:r>
+      <w:bookmarkEnd w:id="12"/>
+    </w:p>
+    <w:p>
+      <w:pPr>
+        <w:rPr>
+          <w:lang w:val="es-ES" w:eastAsia="es-ES"/>
+        </w:rPr>
+      </w:pPr>
+      <w:r>
+        <w:rPr>
+          <w:lang w:val="es-ES" w:eastAsia="es-ES"/>
+        </w:rPr>
+        <w:t xml:space="preserve">Definir las pautas y estrategias a seguir para realizar las pruebas que permitirán garantizar la calidad durante el desarrollo del producto Home Safe Home. </w:t>
+      </w:r>
+    </w:p>
+    <w:p>
+      <w:pPr>
+        <w:rPr>
+          <w:lang w:val="es-ES" w:eastAsia="es-ES"/>
+        </w:rPr>
+      </w:pPr>
+      <w:r>
+        <w:rPr>
+          <w:lang w:val="es-ES" w:eastAsia="es-ES"/>
+        </w:rPr>
+        <w:t>El presente</w:t>
+      </w:r>
+      <w:r>
+        <w:rPr>
+          <w:lang w:val="es-ES" w:eastAsia="es-ES"/>
+        </w:rPr>
+        <w:t xml:space="preserve"> plan de pruebas</w:t>
+      </w:r>
+      <w:r>
+        <w:rPr>
+          <w:lang w:val="es-ES" w:eastAsia="es-ES"/>
+        </w:rPr>
+        <w:t>, nos permitirá encontrar errores, y definir el tiempo de tratamiento de los</w:t>
+      </w:r>
+      <w:r>
+        <w:rPr>
+          <w:lang w:val="es-ES" w:eastAsia="es-ES"/>
+        </w:rPr>
+        <w:t xml:space="preserve"> mismos</w:t>
+      </w:r>
+      <w:r>
+        <w:rPr>
+          <w:lang w:val="es-ES" w:eastAsia="es-ES"/>
+        </w:rPr>
+        <w:t xml:space="preserve"> </w:t>
+      </w:r>
+      <w:r>
+        <w:rPr>
+          <w:lang w:val="es-ES" w:eastAsia="es-ES"/>
+        </w:rPr>
+        <w:t>según el tipo</w:t>
+      </w:r>
+      <w:r>
+        <w:rPr>
+          <w:lang w:val="es-ES" w:eastAsia="es-ES"/>
+        </w:rPr>
+        <w:t xml:space="preserve"> de error</w:t>
+      </w:r>
+      <w:r>
+        <w:rPr>
+          <w:lang w:val="es-ES" w:eastAsia="es-ES"/>
+        </w:rPr>
+        <w:t xml:space="preserve"> detectado, debido a que si los errores no son invalidantes, y no queda tiempo en el sprint, el tratamiento de los mismos puede postergarse, </w:t>
+      </w:r>
+      <w:r>
+        <w:rPr>
+          <w:lang w:val="es-ES" w:eastAsia="es-ES"/>
+        </w:rPr>
+        <w:t>solucionando sólo los que son invalidantes y mencionando en el Sprint Review sobre los errores no tratados</w:t>
+      </w:r>
+      <w:r>
+        <w:rPr>
+          <w:lang w:val="es-ES" w:eastAsia="es-ES"/>
+        </w:rPr>
+        <w:t xml:space="preserve">. </w:t>
+      </w:r>
+      <w:r>
+        <w:rPr>
+          <w:lang w:val="es-ES" w:eastAsia="es-ES"/>
+        </w:rPr>
+        <w:t xml:space="preserve">Mediante la detección de errores se garantiza </w:t>
+      </w:r>
+      <w:r>
+        <w:rPr>
+          <w:lang w:val="es-ES" w:eastAsia="es-ES"/>
+        </w:rPr>
+        <w:t>la calidad del producto</w:t>
+      </w:r>
+      <w:r>
+        <w:rPr>
+          <w:lang w:val="es-ES" w:eastAsia="es-ES"/>
+        </w:rPr>
+        <w:t xml:space="preserve"> y</w:t>
+      </w:r>
+      <w:r>
+        <w:rPr>
+          <w:lang w:val="es-ES" w:eastAsia="es-ES"/>
+        </w:rPr>
+        <w:t xml:space="preserve"> se puede tener una idea real sobre el estado de avance del desarrollo de la funcionalidad del producto </w:t>
+      </w:r>
+    </w:p>
+    <w:p>
+      <w:pPr>
+        <w:rPr>
+          <w:lang w:val="es-ES" w:eastAsia="es-ES"/>
+        </w:rPr>
+      </w:pPr>
     </w:p>
     <w:p>
       <w:pPr>
@@ -2338,17 +2758,20 @@
           <w:lang w:val="es-ES" w:eastAsia="es-ES"/>
         </w:rPr>
       </w:pPr>
-      <w:bookmarkStart w:id="12" w:name="_Toc517721641"/>
-      <w:bookmarkEnd w:id="1"/>
-      <w:bookmarkEnd w:id="3"/>
-      <w:bookmarkEnd w:id="4"/>
-      <w:r>
-        <w:rPr>
-          <w:lang w:val="es-ES" w:eastAsia="es-ES"/>
-        </w:rPr>
-        <w:t>Objetos a probar</w:t>
-      </w:r>
-      <w:bookmarkEnd w:id="12"/>
+      <w:bookmarkStart w:id="13" w:name="_Toc523695100"/>
+      <w:r>
+        <w:rPr>
+          <w:lang w:val="es-ES" w:eastAsia="es-ES"/>
+        </w:rPr>
+        <w:t>O</w:t>
+      </w:r>
+      <w:r>
+        <w:rPr>
+          <w:lang w:val="es-ES" w:eastAsia="es-ES"/>
+        </w:rPr>
+        <w:t>bjetos a probar</w:t>
+      </w:r>
+      <w:bookmarkEnd w:id="13"/>
     </w:p>
     <w:p>
       <w:pPr>
@@ -2410,6 +2833,7 @@
           <w:szCs w:val="22"/>
           <w:lang w:val="es-ES" w:eastAsia="es-ES"/>
         </w:rPr>
+        <w:lastRenderedPageBreak/>
         <w:t>- Aplicación Mobile: Campos de entrada, tipos de dato aceptados, validar la lógica mediante los resultados esperados</w:t>
       </w:r>
     </w:p>
@@ -2417,6 +2841,28 @@
       <w:pPr>
         <w:widowControl/>
         <w:spacing w:line="240" w:lineRule="auto"/>
+        <w:rPr>
+          <w:rFonts w:cs="Arial"/>
+          <w:color w:val="000000"/>
+          <w:szCs w:val="22"/>
+          <w:lang w:val="es-ES" w:eastAsia="es-ES"/>
+        </w:rPr>
+      </w:pPr>
+      <w:r>
+        <w:rPr>
+          <w:rFonts w:cs="Arial"/>
+          <w:color w:val="000000"/>
+          <w:szCs w:val="22"/>
+          <w:lang w:val="es-ES" w:eastAsia="es-ES"/>
+        </w:rPr>
+        <w:t>- Componentes de hardware: sensores, valores de retorno en rango normal, rendimiento</w:t>
+      </w:r>
+    </w:p>
+    <w:p>
+      <w:pPr>
+        <w:widowControl/>
+        <w:spacing w:line="240" w:lineRule="auto"/>
+        <w:jc w:val="left"/>
         <w:rPr>
           <w:rFonts w:ascii="Times New Roman" w:hAnsi="Times New Roman"/>
           <w:sz w:val="24"/>
@@ -2424,6 +2870,37 @@
           <w:lang w:val="es-ES" w:eastAsia="es-ES"/>
         </w:rPr>
       </w:pPr>
+    </w:p>
+    <w:p>
+      <w:pPr>
+        <w:pStyle w:val="Ttulo2"/>
+        <w:rPr>
+          <w:rFonts w:ascii="Times New Roman" w:hAnsi="Times New Roman"/>
+          <w:sz w:val="24"/>
+          <w:szCs w:val="24"/>
+          <w:lang w:val="es-ES" w:eastAsia="es-ES"/>
+        </w:rPr>
+      </w:pPr>
+      <w:bookmarkStart w:id="14" w:name="_Toc523695101"/>
+      <w:r>
+        <w:rPr>
+          <w:lang w:val="es-ES" w:eastAsia="es-ES"/>
+        </w:rPr>
+        <w:t>Tipos de Prueba</w:t>
+      </w:r>
+      <w:bookmarkEnd w:id="14"/>
+    </w:p>
+    <w:p>
+      <w:pPr>
+        <w:widowControl/>
+        <w:spacing w:line="240" w:lineRule="auto"/>
+        <w:rPr>
+          <w:rFonts w:ascii="Times New Roman" w:hAnsi="Times New Roman"/>
+          <w:sz w:val="24"/>
+          <w:szCs w:val="24"/>
+          <w:lang w:val="es-ES" w:eastAsia="es-ES"/>
+        </w:rPr>
+      </w:pPr>
       <w:r>
         <w:rPr>
           <w:rFonts w:cs="Arial"/>
@@ -2431,7 +2908,187 @@
           <w:szCs w:val="22"/>
           <w:lang w:val="es-ES" w:eastAsia="es-ES"/>
         </w:rPr>
-        <w:t>- Componentes de hardware: sensores, valores de retorno en rango normal, rendimiento</w:t>
+        <w:t xml:space="preserve">Las pruebas serán definidas a nivel de módulo, esto nos permitirá comprobar que los cambios, o la nueva funcionalidad, no afectará a los componentes </w:t>
+      </w:r>
+      <w:r>
+        <w:rPr>
+          <w:rFonts w:cs="Arial"/>
+          <w:color w:val="000000"/>
+          <w:szCs w:val="22"/>
+          <w:lang w:val="es-ES" w:eastAsia="es-ES"/>
+        </w:rPr>
+        <w:t xml:space="preserve">que </w:t>
+      </w:r>
+      <w:r>
+        <w:rPr>
+          <w:rFonts w:cs="Arial"/>
+          <w:color w:val="000000"/>
+          <w:szCs w:val="22"/>
+          <w:lang w:val="es-ES" w:eastAsia="es-ES"/>
+        </w:rPr>
+        <w:t>estaban funcionales previamente</w:t>
+      </w:r>
+      <w:r>
+        <w:rPr>
+          <w:rFonts w:cs="Arial"/>
+          <w:color w:val="000000"/>
+          <w:szCs w:val="22"/>
+          <w:lang w:val="es-ES" w:eastAsia="es-ES"/>
+        </w:rPr>
+        <w:t xml:space="preserve"> y que ya</w:t>
+      </w:r>
+      <w:r>
+        <w:rPr>
+          <w:rFonts w:cs="Arial"/>
+          <w:color w:val="000000"/>
+          <w:szCs w:val="22"/>
+          <w:lang w:val="es-ES" w:eastAsia="es-ES"/>
+        </w:rPr>
+        <w:t xml:space="preserve"> habían sido probados</w:t>
+      </w:r>
+      <w:r>
+        <w:rPr>
+          <w:rFonts w:cs="Arial"/>
+          <w:color w:val="000000"/>
+          <w:szCs w:val="22"/>
+          <w:lang w:val="es-ES" w:eastAsia="es-ES"/>
+        </w:rPr>
+        <w:t>.</w:t>
+      </w:r>
+    </w:p>
+    <w:p>
+      <w:pPr>
+        <w:widowControl/>
+        <w:spacing w:line="240" w:lineRule="auto"/>
+        <w:rPr>
+          <w:rFonts w:cs="Arial"/>
+          <w:color w:val="000000"/>
+          <w:szCs w:val="22"/>
+          <w:lang w:val="es-ES" w:eastAsia="es-ES"/>
+        </w:rPr>
+      </w:pPr>
+    </w:p>
+    <w:p>
+      <w:pPr>
+        <w:widowControl/>
+        <w:spacing w:line="240" w:lineRule="auto"/>
+        <w:rPr>
+          <w:rFonts w:ascii="Times New Roman" w:hAnsi="Times New Roman"/>
+          <w:sz w:val="24"/>
+          <w:szCs w:val="24"/>
+          <w:lang w:val="es-ES" w:eastAsia="es-ES"/>
+        </w:rPr>
+      </w:pPr>
+      <w:r>
+        <w:rPr>
+          <w:rFonts w:cs="Arial"/>
+          <w:color w:val="000000"/>
+          <w:szCs w:val="22"/>
+          <w:lang w:val="es-ES" w:eastAsia="es-ES"/>
+        </w:rPr>
+        <w:t>L</w:t>
+      </w:r>
+      <w:r>
+        <w:rPr>
+          <w:rFonts w:cs="Arial"/>
+          <w:color w:val="000000"/>
+          <w:szCs w:val="22"/>
+          <w:lang w:val="es-ES" w:eastAsia="es-ES"/>
+        </w:rPr>
+        <w:t>o</w:t>
+      </w:r>
+      <w:r>
+        <w:rPr>
+          <w:rFonts w:cs="Arial"/>
+          <w:color w:val="000000"/>
+          <w:szCs w:val="22"/>
+          <w:lang w:val="es-ES" w:eastAsia="es-ES"/>
+        </w:rPr>
+        <w:t>s tipos de prueba a realizar por el equipo serán</w:t>
+      </w:r>
+    </w:p>
+    <w:p>
+      <w:pPr>
+        <w:widowControl/>
+        <w:spacing w:line="240" w:lineRule="auto"/>
+        <w:rPr>
+          <w:rFonts w:ascii="Times New Roman" w:hAnsi="Times New Roman"/>
+          <w:sz w:val="24"/>
+          <w:szCs w:val="24"/>
+          <w:lang w:val="es-ES" w:eastAsia="es-ES"/>
+        </w:rPr>
+      </w:pPr>
+      <w:r>
+        <w:rPr>
+          <w:rFonts w:cs="Arial"/>
+          <w:color w:val="000000"/>
+          <w:szCs w:val="22"/>
+          <w:lang w:val="es-ES" w:eastAsia="es-ES"/>
+        </w:rPr>
+        <w:t>-Test unitarios para los módulos más importantes de las aplicaciones Web y Mobile, y para el servidor</w:t>
+      </w:r>
+    </w:p>
+    <w:p>
+      <w:pPr>
+        <w:widowControl/>
+        <w:spacing w:line="240" w:lineRule="auto"/>
+        <w:rPr>
+          <w:rFonts w:ascii="Times New Roman" w:hAnsi="Times New Roman"/>
+          <w:sz w:val="24"/>
+          <w:szCs w:val="24"/>
+          <w:lang w:val="es-ES" w:eastAsia="es-ES"/>
+        </w:rPr>
+      </w:pPr>
+      <w:r>
+        <w:rPr>
+          <w:rFonts w:cs="Arial"/>
+          <w:color w:val="000000"/>
+          <w:szCs w:val="22"/>
+          <w:lang w:val="es-ES" w:eastAsia="es-ES"/>
+        </w:rPr>
+        <w:t>-Test exploratorio para los distintos módulos de las aplicaciones Web y Mobile</w:t>
+      </w:r>
+    </w:p>
+    <w:p>
+      <w:pPr>
+        <w:widowControl/>
+        <w:spacing w:line="240" w:lineRule="auto"/>
+        <w:rPr>
+          <w:rFonts w:ascii="Times New Roman" w:hAnsi="Times New Roman"/>
+          <w:sz w:val="24"/>
+          <w:szCs w:val="24"/>
+          <w:lang w:val="es-ES" w:eastAsia="es-ES"/>
+        </w:rPr>
+      </w:pPr>
+      <w:r>
+        <w:rPr>
+          <w:rFonts w:cs="Arial"/>
+          <w:color w:val="000000"/>
+          <w:szCs w:val="22"/>
+          <w:lang w:val="es-ES" w:eastAsia="es-ES"/>
+        </w:rPr>
+        <w:t>-Test de hardware para comprobar el funcionamiento de los distintos componentes</w:t>
+      </w:r>
+    </w:p>
+    <w:p>
+      <w:pPr>
+        <w:widowControl/>
+        <w:spacing w:line="240" w:lineRule="auto"/>
+        <w:rPr>
+          <w:rFonts w:ascii="Times New Roman" w:hAnsi="Times New Roman"/>
+          <w:sz w:val="24"/>
+          <w:szCs w:val="24"/>
+          <w:lang w:val="es-ES" w:eastAsia="es-ES"/>
+        </w:rPr>
+      </w:pPr>
+      <w:r>
+        <w:rPr>
+          <w:rFonts w:cs="Arial"/>
+          <w:color w:val="000000"/>
+          <w:szCs w:val="22"/>
+          <w:lang w:val="es-ES" w:eastAsia="es-ES"/>
+        </w:rPr>
+        <w:t>-Test de integración del sistema, para comprobar la correcta comunicación entre hardware, servidor, y aplicaciones Web y Mobile</w:t>
       </w:r>
     </w:p>
     <w:p>
@@ -2449,7 +3106,8 @@
     </w:p>
     <w:p>
       <w:pPr>
-        <w:pStyle w:val="Ttulo2"/>
+        <w:widowControl/>
+        <w:spacing w:line="240" w:lineRule="auto"/>
         <w:rPr>
           <w:rFonts w:ascii="Times New Roman" w:hAnsi="Times New Roman"/>
           <w:sz w:val="24"/>
@@ -2457,14 +3115,15 @@
           <w:lang w:val="es-ES" w:eastAsia="es-ES"/>
         </w:rPr>
       </w:pPr>
-      <w:bookmarkStart w:id="13" w:name="_Toc517721642"/>
-      <w:r>
-        <w:rPr>
-          <w:lang w:val="es-ES" w:eastAsia="es-ES"/>
-        </w:rPr>
-        <w:t>Tipos de Prueba</w:t>
-      </w:r>
-      <w:bookmarkEnd w:id="13"/>
+      <w:r>
+        <w:rPr>
+          <w:rFonts w:cs="Arial"/>
+          <w:color w:val="000000"/>
+          <w:szCs w:val="22"/>
+          <w:lang w:val="es-ES" w:eastAsia="es-ES"/>
+        </w:rPr>
+        <w:t>Las pruebas unitarias son de caja blanca, ya que se comprueba la lógica interna, y se revisa el código.</w:t>
+      </w:r>
     </w:p>
     <w:p>
       <w:pPr>
@@ -2484,7 +3143,16 @@
           <w:szCs w:val="22"/>
           <w:lang w:val="es-ES" w:eastAsia="es-ES"/>
         </w:rPr>
-        <w:t>Las tipos de prueba a realizar por el equipo serán</w:t>
+        <w:t>Las pruebas exploratorias son de caja negra ya que se basan en los resultados obtenidos, sin comprobar la lógica interna, por lo que permiten validar los requisitos funcionales. Se centran en el ámbito de información del sistema, de esta forma se proporciona una cobertura completa de pruebas</w:t>
+      </w:r>
+      <w:r>
+        <w:rPr>
+          <w:rFonts w:cs="Arial"/>
+          <w:color w:val="000000"/>
+          <w:szCs w:val="22"/>
+          <w:lang w:val="es-ES" w:eastAsia="es-ES"/>
+        </w:rPr>
+        <w:t>.</w:t>
       </w:r>
     </w:p>
     <w:p>
@@ -2505,7 +3173,7 @@
           <w:szCs w:val="22"/>
           <w:lang w:val="es-ES" w:eastAsia="es-ES"/>
         </w:rPr>
-        <w:t>-Test unitarios para los módulos más importantes de las aplicaciones Web y Mobile, y para el servidor</w:t>
+        <w:t>Para ambos tipos de prueba se tratará de encontrar el mayor número de errores usando la menor cantidad de tiempo y esfuerzo posible</w:t>
       </w:r>
     </w:p>
     <w:p>
@@ -2526,7 +3194,7 @@
           <w:szCs w:val="22"/>
           <w:lang w:val="es-ES" w:eastAsia="es-ES"/>
         </w:rPr>
-        <w:t>-Test exploratorio para los distintos módulos de las aplicaciones Web y Mobile</w:t>
+        <w:t>Se deberán documentar los Casos de Prueba para los escenarios a probar, mínimamente serán documentados los casos críticos</w:t>
       </w:r>
     </w:p>
     <w:p>
@@ -2547,13 +3215,14 @@
           <w:szCs w:val="22"/>
           <w:lang w:val="es-ES" w:eastAsia="es-ES"/>
         </w:rPr>
-        <w:t>-Test de hardware para comprobar el funcionamiento de los distintos componentes</w:t>
+        <w:t>Al probar los distintos tipos de datos utilizados en las interfaces de usuario, tener en cuenta la lógica asociada al elemento que se está probando</w:t>
       </w:r>
     </w:p>
     <w:p>
       <w:pPr>
         <w:widowControl/>
         <w:spacing w:line="240" w:lineRule="auto"/>
+        <w:jc w:val="left"/>
         <w:rPr>
           <w:rFonts w:ascii="Times New Roman" w:hAnsi="Times New Roman"/>
           <w:sz w:val="24"/>
@@ -2561,6 +3230,37 @@
           <w:lang w:val="es-ES" w:eastAsia="es-ES"/>
         </w:rPr>
       </w:pPr>
+    </w:p>
+    <w:p>
+      <w:pPr>
+        <w:pStyle w:val="Ttulo2"/>
+        <w:rPr>
+          <w:rFonts w:ascii="Times New Roman" w:hAnsi="Times New Roman"/>
+          <w:sz w:val="24"/>
+          <w:szCs w:val="24"/>
+          <w:lang w:val="es-ES" w:eastAsia="es-ES"/>
+        </w:rPr>
+      </w:pPr>
+      <w:bookmarkStart w:id="15" w:name="_Toc523695102"/>
+      <w:r>
+        <w:rPr>
+          <w:lang w:val="es-ES" w:eastAsia="es-ES"/>
+        </w:rPr>
+        <w:t>Forma de aplicar los Casos de Prueba</w:t>
+      </w:r>
+      <w:bookmarkEnd w:id="15"/>
+    </w:p>
+    <w:p>
+      <w:pPr>
+        <w:widowControl/>
+        <w:spacing w:line="240" w:lineRule="auto"/>
+        <w:rPr>
+          <w:rFonts w:ascii="Times New Roman" w:hAnsi="Times New Roman"/>
+          <w:sz w:val="24"/>
+          <w:szCs w:val="24"/>
+          <w:lang w:val="es-ES" w:eastAsia="es-ES"/>
+        </w:rPr>
+      </w:pPr>
       <w:r>
         <w:rPr>
           <w:rFonts w:cs="Arial"/>
@@ -2568,8 +3268,67 @@
           <w:szCs w:val="22"/>
           <w:lang w:val="es-ES" w:eastAsia="es-ES"/>
         </w:rPr>
-        <w:lastRenderedPageBreak/>
-        <w:t>-Test de integración del sistema, para comprobar la correcta comunicación entre hardware, servidor, y aplicaciones Web y Mobile</w:t>
+        <w:t>Los test unitarios se realizarán a medida que se van completando las distintas funciones relacionadas a una User Story. Una vez que se ha completado la funcionalidad de toda la historia se realizarán las pruebas exploratorias y de integración que sean necesarias, para corroborar el correcto acoplamiento entre módulos y con otras aplicaciones.</w:t>
+      </w:r>
+    </w:p>
+    <w:p>
+      <w:pPr>
+        <w:widowControl/>
+        <w:spacing w:line="240" w:lineRule="auto"/>
+        <w:rPr>
+          <w:rFonts w:ascii="Times New Roman" w:hAnsi="Times New Roman"/>
+          <w:sz w:val="24"/>
+          <w:szCs w:val="24"/>
+          <w:lang w:val="es-ES" w:eastAsia="es-ES"/>
+        </w:rPr>
+      </w:pPr>
+      <w:r>
+        <w:rPr>
+          <w:rFonts w:cs="Arial"/>
+          <w:color w:val="000000"/>
+          <w:szCs w:val="22"/>
+          <w:lang w:val="es-ES" w:eastAsia="es-ES"/>
+        </w:rPr>
+        <w:t>El conjunto de documentos de casos de prueba permite comprobar la lógica interna del sistema y los requisitos externos, se determinan los resultados esperados y se guardan los resultados obtenidos luego de probar los casos definidos, para tener trazabilidad sobre los errores ocurridos y su tratamiento</w:t>
+      </w:r>
+      <w:r>
+        <w:rPr>
+          <w:rFonts w:cs="Arial"/>
+          <w:color w:val="000000"/>
+          <w:szCs w:val="22"/>
+          <w:lang w:val="es-ES" w:eastAsia="es-ES"/>
+        </w:rPr>
+        <w:t>.</w:t>
+      </w:r>
+    </w:p>
+    <w:p>
+      <w:pPr>
+        <w:widowControl/>
+        <w:spacing w:line="240" w:lineRule="auto"/>
+        <w:rPr>
+          <w:rFonts w:ascii="Times New Roman" w:hAnsi="Times New Roman"/>
+          <w:sz w:val="24"/>
+          <w:szCs w:val="24"/>
+          <w:lang w:val="es-ES" w:eastAsia="es-ES"/>
+        </w:rPr>
+      </w:pPr>
+      <w:r>
+        <w:rPr>
+          <w:rFonts w:cs="Arial"/>
+          <w:color w:val="000000"/>
+          <w:szCs w:val="22"/>
+          <w:lang w:val="es-ES" w:eastAsia="es-ES"/>
+        </w:rPr>
+        <w:t>El diseño de casos de prueba deberá abarcar todas las posibles variantes para la lógica que se ha desarrollado, de esta forma hay mayor probabilidad de encontrar errores para todos los casos que es puedan presentar</w:t>
+      </w:r>
+      <w:r>
+        <w:rPr>
+          <w:rFonts w:cs="Arial"/>
+          <w:color w:val="000000"/>
+          <w:szCs w:val="22"/>
+          <w:lang w:val="es-ES" w:eastAsia="es-ES"/>
+        </w:rPr>
+        <w:t>.</w:t>
       </w:r>
     </w:p>
     <w:p>
@@ -2587,6 +3346,35 @@
     </w:p>
     <w:p>
       <w:pPr>
+        <w:pStyle w:val="Ttulo2"/>
+        <w:rPr>
+          <w:lang w:val="es-ES" w:eastAsia="es-ES"/>
+        </w:rPr>
+      </w:pPr>
+      <w:bookmarkStart w:id="16" w:name="_Toc523695103"/>
+      <w:r>
+        <w:rPr>
+          <w:lang w:val="es-ES" w:eastAsia="es-ES"/>
+        </w:rPr>
+        <w:t>Criterios de Aceptación</w:t>
+      </w:r>
+      <w:bookmarkEnd w:id="16"/>
+    </w:p>
+    <w:p>
+      <w:pPr>
+        <w:rPr>
+          <w:lang w:val="es-ES" w:eastAsia="es-ES"/>
+        </w:rPr>
+      </w:pPr>
+      <w:r>
+        <w:rPr>
+          <w:lang w:val="es-ES" w:eastAsia="es-ES"/>
+        </w:rPr>
+        <w:t>Los Criterios de Aceptación serán definidos entre el Scrum Master y los miembros del equipo, luego serán validados por el Product Owner, que puede modificarlos para que se ajusten a sus necesidades.</w:t>
+      </w:r>
+    </w:p>
+    <w:p>
+      <w:pPr>
         <w:widowControl/>
         <w:spacing w:line="240" w:lineRule="auto"/>
         <w:rPr>
@@ -2603,7 +3391,8 @@
           <w:szCs w:val="22"/>
           <w:lang w:val="es-ES" w:eastAsia="es-ES"/>
         </w:rPr>
-        <w:t>Las pruebas unitarias son de caja blanca, ya que se comprueba la lógica interna, y se revisa el código.</w:t>
+        <w:lastRenderedPageBreak/>
+        <w:t>La cobertura del testing unitario para cada historia comprometida en el Sprint tendrá que abarcar al menos los escenarios críticos de esa historia.</w:t>
       </w:r>
     </w:p>
     <w:p>
@@ -2624,7 +3413,61 @@
           <w:szCs w:val="22"/>
           <w:lang w:val="es-ES" w:eastAsia="es-ES"/>
         </w:rPr>
-        <w:t>Las pruebas exploratorias son de caja negra ya que se basan en los resultados obtenidos, sin comprobar la lógica interna, por lo que permiten validar los requisitos funcionales. Se centran en el ámbito de información del sistema, de esta forma se proporciona una cobertura completa de pruebas</w:t>
+        <w:t>Además se realizará testing exploratorio de las nuevas funcionalidades, y de integración entre los módulos generados hasta el momento</w:t>
+      </w:r>
+      <w:r>
+        <w:rPr>
+          <w:rFonts w:cs="Arial"/>
+          <w:color w:val="000000"/>
+          <w:szCs w:val="22"/>
+          <w:lang w:val="es-ES" w:eastAsia="es-ES"/>
+        </w:rPr>
+        <w:t>,</w:t>
+      </w:r>
+      <w:r>
+        <w:rPr>
+          <w:rFonts w:cs="Arial"/>
+          <w:color w:val="000000"/>
+          <w:szCs w:val="22"/>
+          <w:lang w:val="es-ES" w:eastAsia="es-ES"/>
+        </w:rPr>
+        <w:t xml:space="preserve"> para reconocer si hay conflictos entre los módulos existentes y los nuevos </w:t>
+      </w:r>
+      <w:r>
+        <w:rPr>
+          <w:rFonts w:cs="Arial"/>
+          <w:color w:val="000000"/>
+          <w:szCs w:val="22"/>
+          <w:lang w:val="es-ES" w:eastAsia="es-ES"/>
+        </w:rPr>
+        <w:t xml:space="preserve">módulos agregados, o si los </w:t>
+      </w:r>
+      <w:r>
+        <w:rPr>
+          <w:rFonts w:cs="Arial"/>
+          <w:color w:val="000000"/>
+          <w:szCs w:val="22"/>
+          <w:lang w:val="es-ES" w:eastAsia="es-ES"/>
+        </w:rPr>
+        <w:t>cambios</w:t>
+      </w:r>
+      <w:r>
+        <w:rPr>
+          <w:rFonts w:cs="Arial"/>
+          <w:color w:val="000000"/>
+          <w:szCs w:val="22"/>
+          <w:lang w:val="es-ES" w:eastAsia="es-ES"/>
+        </w:rPr>
+        <w:t xml:space="preserve"> agregados producen conflictos no previstos</w:t>
+      </w:r>
+      <w:r>
+        <w:rPr>
+          <w:rFonts w:cs="Arial"/>
+          <w:color w:val="000000"/>
+          <w:szCs w:val="22"/>
+          <w:lang w:val="es-ES" w:eastAsia="es-ES"/>
+        </w:rPr>
+        <w:t>.</w:t>
       </w:r>
     </w:p>
     <w:p>
@@ -2645,13 +3488,32 @@
           <w:szCs w:val="22"/>
           <w:lang w:val="es-ES" w:eastAsia="es-ES"/>
         </w:rPr>
-        <w:t>Para ambos tipos de prueba se tratará de encontrar el mayor número de errores usando la menor cantidad de tiempo y esfuerzo posible</w:t>
+        <w:t>Para aceptar los entregables no deberán existir fallas invalidantes</w:t>
+      </w:r>
+      <w:r>
+        <w:rPr>
+          <w:rFonts w:cs="Arial"/>
+          <w:color w:val="000000"/>
+          <w:szCs w:val="22"/>
+          <w:lang w:val="es-ES" w:eastAsia="es-ES"/>
+        </w:rPr>
+        <w:t xml:space="preserve"> (que bloqueen al sistema),</w:t>
+      </w:r>
+      <w:r>
+        <w:rPr>
+          <w:rFonts w:cs="Arial"/>
+          <w:color w:val="000000"/>
+          <w:szCs w:val="22"/>
+          <w:lang w:val="es-ES" w:eastAsia="es-ES"/>
+        </w:rPr>
+        <w:t xml:space="preserve"> al momento de realizar el sprint review</w:t>
       </w:r>
     </w:p>
     <w:p>
       <w:pPr>
         <w:widowControl/>
         <w:spacing w:line="240" w:lineRule="auto"/>
+        <w:jc w:val="left"/>
         <w:rPr>
           <w:rFonts w:ascii="Times New Roman" w:hAnsi="Times New Roman"/>
           <w:sz w:val="24"/>
@@ -2659,20 +3521,82 @@
           <w:lang w:val="es-ES" w:eastAsia="es-ES"/>
         </w:rPr>
       </w:pPr>
-      <w:r>
-        <w:rPr>
-          <w:rFonts w:cs="Arial"/>
-          <w:color w:val="000000"/>
-          <w:szCs w:val="22"/>
-          <w:lang w:val="es-ES" w:eastAsia="es-ES"/>
-        </w:rPr>
-        <w:t>Se deberán documentar los Casos de Prueba para los escenarios a probar, mínimamente serán documentados los casos críticos</w:t>
-      </w:r>
-    </w:p>
-    <w:p>
-      <w:pPr>
-        <w:widowControl/>
-        <w:spacing w:line="240" w:lineRule="auto"/>
+    </w:p>
+    <w:p>
+      <w:pPr>
+        <w:pStyle w:val="Ttulo2"/>
+        <w:rPr>
+          <w:lang w:val="es-ES" w:eastAsia="es-ES"/>
+        </w:rPr>
+      </w:pPr>
+      <w:bookmarkStart w:id="17" w:name="_Toc523695104"/>
+      <w:r>
+        <w:rPr>
+          <w:lang w:val="es-ES" w:eastAsia="es-ES"/>
+        </w:rPr>
+        <w:t>Responsables de las Pruebas</w:t>
+      </w:r>
+      <w:bookmarkEnd w:id="17"/>
+    </w:p>
+    <w:p>
+      <w:pPr>
+        <w:rPr>
+          <w:lang w:val="es-ES" w:eastAsia="es-ES"/>
+        </w:rPr>
+      </w:pPr>
+      <w:r>
+        <w:rPr>
+          <w:lang w:val="es-ES" w:eastAsia="es-ES"/>
+        </w:rPr>
+        <w:t>Los responsables de llevar a cabo las pruebas serán los miembros del equipo, las pruebas unitarias podrán ser realizadas por los encargados del desarrollo, mientras que los casos de  prueba que se hayan definido para comprobar la funcionalidad deberán ser realizados por otro responsable, esto permitirá dar objetividad en la ejecución de las pruebas.</w:t>
+      </w:r>
+    </w:p>
+    <w:p>
+      <w:pPr>
+        <w:rPr>
+          <w:lang w:val="es-ES" w:eastAsia="es-ES"/>
+        </w:rPr>
+      </w:pPr>
+    </w:p>
+    <w:p>
+      <w:pPr>
+        <w:pStyle w:val="Ttulo2"/>
+        <w:rPr>
+          <w:lang w:val="es-ES" w:eastAsia="es-ES"/>
+        </w:rPr>
+      </w:pPr>
+      <w:bookmarkStart w:id="18" w:name="_Toc523695105"/>
+      <w:r>
+        <w:rPr>
+          <w:lang w:val="es-ES" w:eastAsia="es-ES"/>
+        </w:rPr>
+        <w:t>Gestión de la configuración</w:t>
+      </w:r>
+      <w:bookmarkEnd w:id="18"/>
+    </w:p>
+    <w:p>
+      <w:pPr>
+        <w:rPr>
+          <w:lang w:val="es-ES" w:eastAsia="es-ES"/>
+        </w:rPr>
+      </w:pPr>
+      <w:r>
+        <w:rPr>
+          <w:lang w:val="es-ES" w:eastAsia="es-ES"/>
+        </w:rPr>
+        <w:t>Los documentos de prueba se almacenarán en el repositorio dentro de la carpeta llamada “Casos de Prueba”, en donde se colocarán todos los documentos con los casos de prueba, y además se tendrán subcarpetas con el nombre “Sprint x” donde se colocarán los resultados de la ejecución de los casos de prueba relacionados a ese Sprint</w:t>
+      </w:r>
+    </w:p>
+    <w:p>
+      <w:pPr>
+        <w:rPr>
+          <w:lang w:val="es-ES" w:eastAsia="es-ES"/>
+        </w:rPr>
+      </w:pPr>
+    </w:p>
+    <w:p>
+      <w:pPr>
+        <w:pStyle w:val="Ttulo2"/>
         <w:rPr>
           <w:rFonts w:ascii="Times New Roman" w:hAnsi="Times New Roman"/>
           <w:sz w:val="24"/>
@@ -2680,309 +3604,20 @@
           <w:lang w:val="es-ES" w:eastAsia="es-ES"/>
         </w:rPr>
       </w:pPr>
-      <w:r>
-        <w:rPr>
-          <w:rFonts w:cs="Arial"/>
-          <w:color w:val="000000"/>
-          <w:szCs w:val="22"/>
-          <w:lang w:val="es-ES" w:eastAsia="es-ES"/>
-        </w:rPr>
-        <w:t>Al probar los distintos tipos de datos utilizados en las interfaces de usuario, tener en cuenta la lógica asociada al elemento que se está probando</w:t>
-      </w:r>
-    </w:p>
-    <w:p>
-      <w:pPr>
-        <w:widowControl/>
-        <w:spacing w:line="240" w:lineRule="auto"/>
-        <w:jc w:val="left"/>
-        <w:rPr>
-          <w:rFonts w:ascii="Times New Roman" w:hAnsi="Times New Roman"/>
-          <w:sz w:val="24"/>
-          <w:szCs w:val="24"/>
-          <w:lang w:val="es-ES" w:eastAsia="es-ES"/>
-        </w:rPr>
-      </w:pPr>
-    </w:p>
-    <w:p>
-      <w:pPr>
-        <w:pStyle w:val="Ttulo2"/>
-        <w:rPr>
-          <w:rFonts w:ascii="Times New Roman" w:hAnsi="Times New Roman"/>
-          <w:sz w:val="24"/>
-          <w:szCs w:val="24"/>
-          <w:lang w:val="es-ES" w:eastAsia="es-ES"/>
-        </w:rPr>
-      </w:pPr>
-      <w:bookmarkStart w:id="14" w:name="_Toc517721643"/>
-      <w:r>
-        <w:rPr>
-          <w:lang w:val="es-ES" w:eastAsia="es-ES"/>
-        </w:rPr>
-        <w:t>Forma de aplicar los Casos de Prueba</w:t>
-      </w:r>
-      <w:bookmarkEnd w:id="14"/>
-    </w:p>
-    <w:p>
-      <w:pPr>
-        <w:widowControl/>
-        <w:spacing w:line="240" w:lineRule="auto"/>
-        <w:rPr>
-          <w:rFonts w:ascii="Times New Roman" w:hAnsi="Times New Roman"/>
-          <w:sz w:val="24"/>
-          <w:szCs w:val="24"/>
-          <w:lang w:val="es-ES" w:eastAsia="es-ES"/>
-        </w:rPr>
-      </w:pPr>
-      <w:r>
-        <w:rPr>
-          <w:rFonts w:cs="Arial"/>
-          <w:color w:val="000000"/>
-          <w:szCs w:val="22"/>
-          <w:lang w:val="es-ES" w:eastAsia="es-ES"/>
-        </w:rPr>
-        <w:t>Los test unitarios se realizarán a medida que se van completando las distintas funciones relacionadas a una User Story. Una vez que se ha completado la funcionalidad de toda la historia se realizarán las pruebas exploratorias y de integración que sean necesarias, para corroborar el correcto acoplamiento entre módulos y con otras aplicaciones.</w:t>
-      </w:r>
-    </w:p>
-    <w:p>
-      <w:pPr>
-        <w:widowControl/>
-        <w:spacing w:line="240" w:lineRule="auto"/>
-        <w:rPr>
-          <w:rFonts w:ascii="Times New Roman" w:hAnsi="Times New Roman"/>
-          <w:sz w:val="24"/>
-          <w:szCs w:val="24"/>
-          <w:lang w:val="es-ES" w:eastAsia="es-ES"/>
-        </w:rPr>
-      </w:pPr>
-      <w:r>
-        <w:rPr>
-          <w:rFonts w:cs="Arial"/>
-          <w:color w:val="000000"/>
-          <w:szCs w:val="22"/>
-          <w:lang w:val="es-ES" w:eastAsia="es-ES"/>
-        </w:rPr>
-        <w:t>El conjunto de documentos de casos de prueba permite comprobar la lógica interna del sistema y los requisitos externos, se determinan los resultados esperados y se guardan los resultados obtenidos luego de probar los casos definidos, para tener trazabilidad sobre los errores ocurridos y su tratamiento</w:t>
-      </w:r>
-    </w:p>
-    <w:p>
-      <w:pPr>
-        <w:widowControl/>
-        <w:spacing w:line="240" w:lineRule="auto"/>
-        <w:rPr>
-          <w:rFonts w:ascii="Times New Roman" w:hAnsi="Times New Roman"/>
-          <w:sz w:val="24"/>
-          <w:szCs w:val="24"/>
-          <w:lang w:val="es-ES" w:eastAsia="es-ES"/>
-        </w:rPr>
-      </w:pPr>
-      <w:r>
-        <w:rPr>
-          <w:rFonts w:cs="Arial"/>
-          <w:color w:val="000000"/>
-          <w:szCs w:val="22"/>
-          <w:lang w:val="es-ES" w:eastAsia="es-ES"/>
-        </w:rPr>
-        <w:t>El diseño de casos de prueba deberá abarcar todas las posibles variantes para la lógica que se ha desarrollado, de esta forma hay mayor probabilidad de encontrar errores para todos los casos que es puedan presentar</w:t>
-      </w:r>
-    </w:p>
-    <w:p>
-      <w:pPr>
-        <w:widowControl/>
-        <w:spacing w:line="240" w:lineRule="auto"/>
-        <w:jc w:val="left"/>
-        <w:rPr>
-          <w:rFonts w:ascii="Times New Roman" w:hAnsi="Times New Roman"/>
-          <w:sz w:val="24"/>
-          <w:szCs w:val="24"/>
-          <w:lang w:val="es-ES" w:eastAsia="es-ES"/>
-        </w:rPr>
-      </w:pPr>
-    </w:p>
-    <w:p>
-      <w:pPr>
-        <w:pStyle w:val="Ttulo2"/>
-        <w:rPr>
-          <w:rFonts w:ascii="Times New Roman" w:hAnsi="Times New Roman"/>
-          <w:sz w:val="24"/>
-          <w:szCs w:val="24"/>
-          <w:lang w:val="es-ES" w:eastAsia="es-ES"/>
-        </w:rPr>
-      </w:pPr>
-      <w:bookmarkStart w:id="15" w:name="_Toc517721644"/>
-      <w:r>
-        <w:rPr>
-          <w:lang w:val="es-ES" w:eastAsia="es-ES"/>
-        </w:rPr>
-        <w:t>Criterios de Aceptación</w:t>
-      </w:r>
-      <w:bookmarkEnd w:id="15"/>
-    </w:p>
-    <w:p>
-      <w:pPr>
-        <w:widowControl/>
-        <w:spacing w:line="240" w:lineRule="auto"/>
-        <w:rPr>
-          <w:rFonts w:ascii="Times New Roman" w:hAnsi="Times New Roman"/>
-          <w:sz w:val="24"/>
-          <w:szCs w:val="24"/>
-          <w:lang w:val="es-ES" w:eastAsia="es-ES"/>
-        </w:rPr>
-      </w:pPr>
-      <w:r>
-        <w:rPr>
-          <w:rFonts w:cs="Arial"/>
-          <w:color w:val="000000"/>
-          <w:szCs w:val="22"/>
-          <w:lang w:val="es-ES" w:eastAsia="es-ES"/>
-        </w:rPr>
-        <w:t>La cobertura del testing unitario para cada historia comprometida en el Sprint tendrá que abarcar al menos los escenarios críticos de esa historia.</w:t>
-      </w:r>
-    </w:p>
-    <w:p>
-      <w:pPr>
-        <w:widowControl/>
-        <w:spacing w:line="240" w:lineRule="auto"/>
-        <w:rPr>
-          <w:rFonts w:ascii="Times New Roman" w:hAnsi="Times New Roman"/>
-          <w:sz w:val="24"/>
-          <w:szCs w:val="24"/>
-          <w:lang w:val="es-ES" w:eastAsia="es-ES"/>
-        </w:rPr>
-      </w:pPr>
-      <w:r>
-        <w:rPr>
-          <w:rFonts w:cs="Arial"/>
-          <w:color w:val="000000"/>
-          <w:szCs w:val="22"/>
-          <w:lang w:val="es-ES" w:eastAsia="es-ES"/>
-        </w:rPr>
-        <w:t>Además se realizará testing exploratorio de las nuevas funcionalidades, y de integración entre los módulos generados hasta el momento</w:t>
-      </w:r>
-      <w:r>
-        <w:rPr>
-          <w:rFonts w:cs="Arial"/>
-          <w:color w:val="000000"/>
-          <w:szCs w:val="22"/>
-          <w:lang w:val="es-ES" w:eastAsia="es-ES"/>
-        </w:rPr>
-        <w:t>,</w:t>
-      </w:r>
-      <w:r>
-        <w:rPr>
-          <w:rFonts w:cs="Arial"/>
-          <w:color w:val="000000"/>
-          <w:szCs w:val="22"/>
-          <w:lang w:val="es-ES" w:eastAsia="es-ES"/>
-        </w:rPr>
-        <w:t xml:space="preserve"> para reconocer si hay conflictos entre los módulos existentes y los nuevos </w:t>
-      </w:r>
-      <w:r>
-        <w:rPr>
-          <w:rFonts w:cs="Arial"/>
-          <w:color w:val="000000"/>
-          <w:szCs w:val="22"/>
-          <w:lang w:val="es-ES" w:eastAsia="es-ES"/>
-        </w:rPr>
-        <w:t xml:space="preserve">módulos agregados, o si los </w:t>
-      </w:r>
-      <w:r>
-        <w:rPr>
-          <w:rFonts w:cs="Arial"/>
-          <w:color w:val="000000"/>
-          <w:szCs w:val="22"/>
-          <w:lang w:val="es-ES" w:eastAsia="es-ES"/>
-        </w:rPr>
-        <w:t>cambios</w:t>
-      </w:r>
-      <w:r>
-        <w:rPr>
-          <w:rFonts w:cs="Arial"/>
-          <w:color w:val="000000"/>
-          <w:szCs w:val="22"/>
-          <w:lang w:val="es-ES" w:eastAsia="es-ES"/>
-        </w:rPr>
-        <w:t xml:space="preserve"> agregados producen conflictos no previstos</w:t>
-      </w:r>
-      <w:r>
-        <w:rPr>
-          <w:rFonts w:cs="Arial"/>
-          <w:color w:val="000000"/>
-          <w:szCs w:val="22"/>
-          <w:lang w:val="es-ES" w:eastAsia="es-ES"/>
-        </w:rPr>
-        <w:t>.</w:t>
-      </w:r>
-    </w:p>
-    <w:p>
-      <w:pPr>
-        <w:widowControl/>
-        <w:spacing w:line="240" w:lineRule="auto"/>
-        <w:rPr>
-          <w:rFonts w:ascii="Times New Roman" w:hAnsi="Times New Roman"/>
-          <w:sz w:val="24"/>
-          <w:szCs w:val="24"/>
-          <w:lang w:val="es-ES" w:eastAsia="es-ES"/>
-        </w:rPr>
-      </w:pPr>
-      <w:r>
-        <w:rPr>
-          <w:rFonts w:cs="Arial"/>
-          <w:color w:val="000000"/>
-          <w:szCs w:val="22"/>
-          <w:lang w:val="es-ES" w:eastAsia="es-ES"/>
-        </w:rPr>
-        <w:t>Para aceptar los entregables no deberán existir fallas invalidantes</w:t>
-      </w:r>
-      <w:r>
-        <w:rPr>
-          <w:rFonts w:cs="Arial"/>
-          <w:color w:val="000000"/>
-          <w:szCs w:val="22"/>
-          <w:lang w:val="es-ES" w:eastAsia="es-ES"/>
-        </w:rPr>
-        <w:t xml:space="preserve"> (que bloqueen al sistema),</w:t>
-      </w:r>
-      <w:r>
-        <w:rPr>
-          <w:rFonts w:cs="Arial"/>
-          <w:color w:val="000000"/>
-          <w:szCs w:val="22"/>
-          <w:lang w:val="es-ES" w:eastAsia="es-ES"/>
-        </w:rPr>
-        <w:t xml:space="preserve"> al momento de realizar el sprint review</w:t>
-      </w:r>
-    </w:p>
-    <w:p>
-      <w:pPr>
-        <w:widowControl/>
-        <w:spacing w:line="240" w:lineRule="auto"/>
-        <w:jc w:val="left"/>
-        <w:rPr>
-          <w:rFonts w:ascii="Times New Roman" w:hAnsi="Times New Roman"/>
-          <w:sz w:val="24"/>
-          <w:szCs w:val="24"/>
-          <w:lang w:val="es-ES" w:eastAsia="es-ES"/>
-        </w:rPr>
-      </w:pPr>
-    </w:p>
-    <w:p>
-      <w:pPr>
-        <w:pStyle w:val="Ttulo2"/>
-        <w:rPr>
-          <w:rFonts w:ascii="Times New Roman" w:hAnsi="Times New Roman"/>
-          <w:sz w:val="24"/>
-          <w:szCs w:val="24"/>
-          <w:lang w:val="es-ES" w:eastAsia="es-ES"/>
-        </w:rPr>
-      </w:pPr>
-      <w:bookmarkStart w:id="16" w:name="_Toc517721645"/>
-      <w:r>
-        <w:rPr>
-          <w:lang w:val="es-ES" w:eastAsia="es-ES"/>
-        </w:rPr>
-        <w:t>Estructura de los Casos de Prueba</w:t>
-      </w:r>
-      <w:bookmarkEnd w:id="16"/>
+      <w:bookmarkStart w:id="19" w:name="_Toc523695106"/>
+      <w:r>
+        <w:rPr>
+          <w:lang w:val="es-ES" w:eastAsia="es-ES"/>
+        </w:rPr>
+        <w:t>E</w:t>
+      </w:r>
+      <w:r>
+        <w:rPr>
+          <w:lang w:val="es-ES" w:eastAsia="es-ES"/>
+        </w:rPr>
+        <w:t>structura de los Casos de Prueba</w:t>
+      </w:r>
+      <w:bookmarkEnd w:id="19"/>
     </w:p>
     <w:p>
       <w:pPr>
@@ -3244,7 +3879,6 @@
                 <w:szCs w:val="22"/>
                 <w:lang w:val="es-ES" w:eastAsia="es-ES"/>
               </w:rPr>
-              <w:lastRenderedPageBreak/>
               <w:t>Criterios Aceptación:</w:t>
             </w:r>
           </w:p>
@@ -3842,6 +4476,7 @@
                 <w:szCs w:val="22"/>
                 <w:lang w:val="es-ES" w:eastAsia="es-ES"/>
               </w:rPr>
+              <w:lastRenderedPageBreak/>
               <w:t xml:space="preserve"> </w:t>
             </w:r>
           </w:p>
@@ -5255,7 +5890,7 @@
               <w:rStyle w:val="Nmerodepgina"/>
               <w:noProof/>
             </w:rPr>
-            <w:t>3</w:t>
+            <w:t>6</w:t>
           </w:r>
           <w:r>
             <w:rPr>
@@ -5275,7 +5910,7 @@
                 <w:rStyle w:val="Nmerodepgina"/>
                 <w:noProof/>
               </w:rPr>
-              <w:t>6</w:t>
+              <w:t>7</w:t>
             </w:r>
           </w:fldSimple>
         </w:p>
@@ -5475,7 +6110,7 @@
   <w:abstractNum w:abstractNumId="0">
     <w:nsid w:val="FFFFFFFB"/>
     <w:multiLevelType w:val="multilevel"/>
-    <w:tmpl w:val="FFFFFFFF"/>
+    <w:tmpl w:val="992EEA52"/>
     <w:lvl w:ilvl="0">
       <w:start w:val="1"/>
       <w:numFmt w:val="decimal"/>
@@ -5491,6 +6126,11 @@
       <w:lvlText w:val="%1.%2"/>
       <w:legacy w:legacy="1" w:legacySpace="144" w:legacyIndent="0"/>
       <w:lvlJc w:val="left"/>
+      <w:rPr>
+        <w:rFonts w:ascii="Times New Roman" w:hAnsi="Times New Roman" w:cs="Times New Roman" w:hint="default"/>
+        <w:sz w:val="24"/>
+        <w:szCs w:val="24"/>
+      </w:rPr>
     </w:lvl>
     <w:lvl w:ilvl="2">
       <w:start w:val="1"/>
@@ -11151,7 +11791,7 @@
   <a:extraClrSchemeLst/>
   <a:extLst>
     <a:ext uri="{05A4C25C-085E-4340-85A3-A5531E510DB2}">
-      <thm15:themeFamily xmlns="" xmlns:thm15="http://schemas.microsoft.com/office/thememl/2012/main" name="Office Theme" id="{62F939B6-93AF-4DB8-9C6B-D6C7DFDC589F}" vid="{4A3C46E8-61CC-4603-A589-7422A47A8E4A}"/>
+      <thm15:themeFamily xmlns:thm15="http://schemas.microsoft.com/office/thememl/2012/main" xmlns="" name="Office Theme" id="{62F939B6-93AF-4DB8-9C6B-D6C7DFDC589F}" vid="{4A3C46E8-61CC-4603-A589-7422A47A8E4A}"/>
     </a:ext>
   </a:extLst>
 </a:theme>

</xml_diff>

<commit_message>
Agregado de tipos de errores al Plan de Testing
</commit_message>
<xml_diff>
--- a/Documentación/Segunda Entrega/Plan de Pruebas.docx
+++ b/Documentación/Segunda Entrega/Plan de Pruebas.docx
@@ -767,10 +767,16 @@
         <w:rPr>
           <w:lang w:val="es-ES"/>
         </w:rPr>
-        <w:t>.0</w:t>
+        <w:t>.</w:t>
       </w:r>
       <w:bookmarkStart w:id="0" w:name="_GoBack"/>
       <w:bookmarkEnd w:id="0"/>
+      <w:r>
+        <w:rPr>
+          <w:lang w:val="es-ES"/>
+        </w:rPr>
+        <w:t>1</w:t>
+      </w:r>
     </w:p>
     <w:p>
       <w:pPr>
@@ -2875,13 +2881,342 @@
       <w:pPr>
         <w:pStyle w:val="Ttulo2"/>
         <w:rPr>
+          <w:lang w:val="es-ES" w:eastAsia="es-ES"/>
+        </w:rPr>
+      </w:pPr>
+      <w:bookmarkStart w:id="14" w:name="_Toc523695101"/>
+      <w:r>
+        <w:rPr>
+          <w:lang w:val="es-ES" w:eastAsia="es-ES"/>
+        </w:rPr>
+        <w:t>Tipos de</w:t>
+      </w:r>
+      <w:r>
+        <w:rPr>
+          <w:lang w:val="es-ES" w:eastAsia="es-ES"/>
+        </w:rPr>
+        <w:t xml:space="preserve"> Errores</w:t>
+      </w:r>
+    </w:p>
+    <w:p>
+      <w:pPr>
+        <w:pStyle w:val="Ttulo2"/>
+        <w:numPr>
+          <w:ilvl w:val="0"/>
+          <w:numId w:val="0"/>
+        </w:numPr>
+        <w:rPr>
+          <w:rFonts w:cs="Arial"/>
+          <w:b w:val="0"/>
+          <w:color w:val="000000"/>
+          <w:sz w:val="22"/>
+          <w:szCs w:val="22"/>
+          <w:lang w:val="es-ES" w:eastAsia="es-ES"/>
+        </w:rPr>
+      </w:pPr>
+      <w:r>
+        <w:rPr>
+          <w:rFonts w:cs="Arial"/>
+          <w:b w:val="0"/>
+          <w:color w:val="000000"/>
+          <w:sz w:val="22"/>
+          <w:szCs w:val="22"/>
+          <w:lang w:val="es-ES" w:eastAsia="es-ES"/>
+        </w:rPr>
+        <w:t>Teniendo en cuenta los siguientes conceptos:</w:t>
+      </w:r>
+    </w:p>
+    <w:p>
+      <w:pPr>
+        <w:pStyle w:val="Ttulo2"/>
+        <w:numPr>
+          <w:ilvl w:val="0"/>
+          <w:numId w:val="0"/>
+        </w:numPr>
+        <w:rPr>
+          <w:rFonts w:cs="Arial"/>
+          <w:b w:val="0"/>
+          <w:color w:val="000000"/>
+          <w:sz w:val="22"/>
+          <w:szCs w:val="22"/>
+          <w:lang w:val="es-ES" w:eastAsia="es-ES"/>
+        </w:rPr>
+      </w:pPr>
+      <w:r>
+        <w:rPr>
+          <w:rFonts w:cs="Arial"/>
+          <w:b w:val="0"/>
+          <w:color w:val="000000"/>
+          <w:sz w:val="22"/>
+          <w:szCs w:val="22"/>
+          <w:lang w:val="es-ES" w:eastAsia="es-ES"/>
+        </w:rPr>
+        <w:t>Error: Acción humana que produce un resultado incorrecto</w:t>
+      </w:r>
+    </w:p>
+    <w:p>
+      <w:pPr>
+        <w:rPr>
+          <w:lang w:val="es-ES" w:eastAsia="es-ES"/>
+        </w:rPr>
+      </w:pPr>
+      <w:r>
+        <w:rPr>
+          <w:lang w:val="es-ES" w:eastAsia="es-ES"/>
+        </w:rPr>
+        <w:t>Defecto: Desperfecto en un componente o sistema, que puede causar que el sistema falle al desempeñar las funciones requeridas</w:t>
+      </w:r>
+    </w:p>
+    <w:p>
+      <w:pPr>
+        <w:rPr>
+          <w:lang w:val="es-ES" w:eastAsia="es-ES"/>
+        </w:rPr>
+      </w:pPr>
+      <w:r>
+        <w:rPr>
+          <w:lang w:val="es-ES" w:eastAsia="es-ES"/>
+        </w:rPr>
+        <w:t>Fallo: Manifestación física o funcional de un defecto</w:t>
+      </w:r>
+    </w:p>
+    <w:p>
+      <w:pPr>
+        <w:pStyle w:val="Ttulo2"/>
+        <w:numPr>
+          <w:ilvl w:val="0"/>
+          <w:numId w:val="0"/>
+        </w:numPr>
+        <w:rPr>
+          <w:rFonts w:cs="Arial"/>
+          <w:b w:val="0"/>
+          <w:color w:val="000000"/>
+          <w:sz w:val="22"/>
+          <w:szCs w:val="22"/>
+          <w:lang w:val="es-ES" w:eastAsia="es-ES"/>
+        </w:rPr>
+      </w:pPr>
+      <w:r>
+        <w:rPr>
+          <w:rFonts w:cs="Arial"/>
+          <w:b w:val="0"/>
+          <w:color w:val="000000"/>
+          <w:sz w:val="22"/>
+          <w:szCs w:val="22"/>
+          <w:lang w:val="es-ES" w:eastAsia="es-ES"/>
+        </w:rPr>
+        <w:t>Por lo tanto diremos que un error introduce un defecto en el software a causa de un fallo en el momento de ejecutar las pruebas</w:t>
+      </w:r>
+    </w:p>
+    <w:p>
+      <w:pPr>
+        <w:pStyle w:val="Ttulo2"/>
+        <w:numPr>
+          <w:ilvl w:val="0"/>
+          <w:numId w:val="0"/>
+        </w:numPr>
+        <w:rPr>
+          <w:rFonts w:cs="Arial"/>
+          <w:b w:val="0"/>
+          <w:color w:val="000000"/>
+          <w:sz w:val="22"/>
+          <w:szCs w:val="22"/>
+          <w:lang w:val="es-ES" w:eastAsia="es-ES"/>
+        </w:rPr>
+      </w:pPr>
+      <w:r>
+        <w:rPr>
+          <w:rFonts w:cs="Arial"/>
+          <w:b w:val="0"/>
+          <w:color w:val="000000"/>
+          <w:sz w:val="22"/>
+          <w:szCs w:val="22"/>
+          <w:lang w:val="es-ES" w:eastAsia="es-ES"/>
+        </w:rPr>
+        <w:t>Para nuestro proyecto</w:t>
+      </w:r>
+      <w:r>
+        <w:rPr>
+          <w:rFonts w:cs="Arial"/>
+          <w:b w:val="0"/>
+          <w:color w:val="000000"/>
+          <w:sz w:val="22"/>
+          <w:szCs w:val="22"/>
+          <w:lang w:val="es-ES" w:eastAsia="es-ES"/>
+        </w:rPr>
+        <w:t xml:space="preserve"> clasificar</w:t>
+      </w:r>
+      <w:r>
+        <w:rPr>
+          <w:rFonts w:cs="Arial"/>
+          <w:b w:val="0"/>
+          <w:color w:val="000000"/>
+          <w:sz w:val="22"/>
+          <w:szCs w:val="22"/>
+          <w:lang w:val="es-ES" w:eastAsia="es-ES"/>
+        </w:rPr>
+        <w:t>emos los errores</w:t>
+      </w:r>
+      <w:r>
+        <w:rPr>
+          <w:rFonts w:cs="Arial"/>
+          <w:b w:val="0"/>
+          <w:color w:val="000000"/>
+          <w:sz w:val="22"/>
+          <w:szCs w:val="22"/>
+          <w:lang w:val="es-ES" w:eastAsia="es-ES"/>
+        </w:rPr>
+        <w:t xml:space="preserve"> en distintos niveles</w:t>
+      </w:r>
+      <w:r>
+        <w:rPr>
+          <w:rFonts w:cs="Arial"/>
+          <w:b w:val="0"/>
+          <w:color w:val="000000"/>
+          <w:sz w:val="22"/>
+          <w:szCs w:val="22"/>
+          <w:lang w:val="es-ES" w:eastAsia="es-ES"/>
+        </w:rPr>
+        <w:t xml:space="preserve"> </w:t>
+      </w:r>
+      <w:r>
+        <w:rPr>
+          <w:rFonts w:cs="Arial"/>
+          <w:b w:val="0"/>
+          <w:color w:val="000000"/>
+          <w:sz w:val="22"/>
+          <w:szCs w:val="22"/>
+          <w:lang w:val="es-ES" w:eastAsia="es-ES"/>
+        </w:rPr>
+        <w:t>de importancia</w:t>
+      </w:r>
+      <w:r>
+        <w:rPr>
+          <w:rFonts w:cs="Arial"/>
+          <w:b w:val="0"/>
+          <w:color w:val="000000"/>
+          <w:sz w:val="22"/>
+          <w:szCs w:val="22"/>
+          <w:lang w:val="es-ES" w:eastAsia="es-ES"/>
+        </w:rPr>
+        <w:t>, que están relacionados al tiempo en que deberán tratarse los mismos</w:t>
+      </w:r>
+      <w:r>
+        <w:rPr>
+          <w:rFonts w:cs="Arial"/>
+          <w:b w:val="0"/>
+          <w:color w:val="000000"/>
+          <w:sz w:val="22"/>
+          <w:szCs w:val="22"/>
+          <w:lang w:val="es-ES" w:eastAsia="es-ES"/>
+        </w:rPr>
+        <w:t>:</w:t>
+      </w:r>
+    </w:p>
+    <w:p>
+      <w:pPr>
+        <w:rPr>
+          <w:lang w:val="es-ES" w:eastAsia="es-ES"/>
+        </w:rPr>
+      </w:pPr>
+      <w:r>
+        <w:rPr>
+          <w:lang w:val="es-ES" w:eastAsia="es-ES"/>
+        </w:rPr>
+        <w:t>-</w:t>
+      </w:r>
+      <w:r>
+        <w:rPr>
+          <w:lang w:val="es-ES" w:eastAsia="es-ES"/>
+        </w:rPr>
+        <w:t>Leve</w:t>
+      </w:r>
+      <w:r>
+        <w:rPr>
+          <w:lang w:val="es-ES" w:eastAsia="es-ES"/>
+        </w:rPr>
+        <w:t>: son errores pequeños a nivel visual, o que no están relacionados con la lógica de la funcionalidad, tienen una prioridad baja de corrección al ser detectados si también existen otros de mayor importancia</w:t>
+      </w:r>
+    </w:p>
+    <w:p>
+      <w:pPr>
+        <w:rPr>
+          <w:lang w:val="es-ES" w:eastAsia="es-ES"/>
+        </w:rPr>
+      </w:pPr>
+      <w:r>
+        <w:rPr>
+          <w:lang w:val="es-ES" w:eastAsia="es-ES"/>
+        </w:rPr>
+        <w:t>-</w:t>
+      </w:r>
+      <w:r>
+        <w:rPr>
+          <w:lang w:val="es-ES" w:eastAsia="es-ES"/>
+        </w:rPr>
+        <w:t>Moderado</w:t>
+      </w:r>
+      <w:r>
+        <w:rPr>
+          <w:lang w:val="es-ES" w:eastAsia="es-ES"/>
+        </w:rPr>
+        <w:t>: son errores lógicos de poca importancia, el funcionamiento no es el esperado, pero no bloquean el funcionamiento del sistema. Deberían ser tratados antes de finalizar el sprint</w:t>
+      </w:r>
+    </w:p>
+    <w:p>
+      <w:pPr>
+        <w:rPr>
+          <w:lang w:val="es-ES" w:eastAsia="es-ES"/>
+        </w:rPr>
+      </w:pPr>
+      <w:r>
+        <w:rPr>
+          <w:lang w:val="es-ES" w:eastAsia="es-ES"/>
+        </w:rPr>
+        <w:t>-</w:t>
+      </w:r>
+      <w:r>
+        <w:rPr>
+          <w:lang w:val="es-ES" w:eastAsia="es-ES"/>
+        </w:rPr>
+        <w:t>Grave</w:t>
+      </w:r>
+      <w:r>
+        <w:rPr>
+          <w:lang w:val="es-ES" w:eastAsia="es-ES"/>
+        </w:rPr>
+        <w:t>: son errores</w:t>
+      </w:r>
+      <w:r>
+        <w:rPr>
+          <w:lang w:val="es-ES" w:eastAsia="es-ES"/>
+        </w:rPr>
+        <w:t xml:space="preserve"> invalidantes</w:t>
+      </w:r>
+      <w:r>
+        <w:rPr>
+          <w:lang w:val="es-ES" w:eastAsia="es-ES"/>
+        </w:rPr>
+        <w:t xml:space="preserve"> que no permiten el correcto funcionamiento del sistema, ya que lo bloquean y no permiten seguir probando la funcionalidad. No debe entregarse ningún módulo con errores de este tipo para el sprint review</w:t>
+      </w:r>
+    </w:p>
+    <w:p>
+      <w:pPr>
+        <w:rPr>
+          <w:lang w:val="es-ES" w:eastAsia="es-ES"/>
+        </w:rPr>
+      </w:pPr>
+    </w:p>
+    <w:p>
+      <w:pPr>
+        <w:pStyle w:val="Ttulo2"/>
+        <w:rPr>
           <w:rFonts w:ascii="Times New Roman" w:hAnsi="Times New Roman"/>
           <w:sz w:val="24"/>
           <w:szCs w:val="24"/>
           <w:lang w:val="es-ES" w:eastAsia="es-ES"/>
         </w:rPr>
       </w:pPr>
-      <w:bookmarkStart w:id="14" w:name="_Toc523695101"/>
       <w:r>
         <w:rPr>
           <w:lang w:val="es-ES" w:eastAsia="es-ES"/>
@@ -3194,6 +3529,7 @@
           <w:szCs w:val="22"/>
           <w:lang w:val="es-ES" w:eastAsia="es-ES"/>
         </w:rPr>
+        <w:lastRenderedPageBreak/>
         <w:t>Se deberán documentar los Casos de Prueba para los escenarios a probar, mínimamente serán documentados los casos críticos</w:t>
       </w:r>
     </w:p>
@@ -3391,7 +3727,6 @@
           <w:szCs w:val="22"/>
           <w:lang w:val="es-ES" w:eastAsia="es-ES"/>
         </w:rPr>
-        <w:lastRenderedPageBreak/>
         <w:t>La cobertura del testing unitario para cada historia comprometida en el Sprint tendrá que abarcar al menos los escenarios críticos de esa historia.</w:t>
       </w:r>
     </w:p>
@@ -3699,6 +4034,7 @@
                 <w:szCs w:val="22"/>
                 <w:lang w:val="es-ES" w:eastAsia="es-ES"/>
               </w:rPr>
+              <w:lastRenderedPageBreak/>
               <w:t>Id Caso de Prueba:</w:t>
             </w:r>
           </w:p>
@@ -4476,7 +4812,6 @@
                 <w:szCs w:val="22"/>
                 <w:lang w:val="es-ES" w:eastAsia="es-ES"/>
               </w:rPr>
-              <w:lastRenderedPageBreak/>
               <w:t xml:space="preserve"> </w:t>
             </w:r>
           </w:p>
@@ -4863,13 +5198,14 @@
         <w:tblLook w:val="04A0"/>
       </w:tblPr>
       <w:tblGrid>
-        <w:gridCol w:w="1297"/>
-        <w:gridCol w:w="1212"/>
-        <w:gridCol w:w="796"/>
-        <w:gridCol w:w="1530"/>
-        <w:gridCol w:w="857"/>
-        <w:gridCol w:w="1224"/>
-        <w:gridCol w:w="1738"/>
+        <w:gridCol w:w="932"/>
+        <w:gridCol w:w="1275"/>
+        <w:gridCol w:w="850"/>
+        <w:gridCol w:w="1559"/>
+        <w:gridCol w:w="993"/>
+        <w:gridCol w:w="1275"/>
+        <w:gridCol w:w="851"/>
+        <w:gridCol w:w="1785"/>
       </w:tblGrid>
       <w:tr>
         <w:trPr>
@@ -4877,7 +5213,7 @@
         </w:trPr>
         <w:tc>
           <w:tcPr>
-            <w:tcW w:w="0" w:type="auto"/>
+            <w:tcW w:w="932" w:type="dxa"/>
             <w:tcBorders>
               <w:top w:val="single" w:sz="8" w:space="0" w:color="000000"/>
               <w:left w:val="single" w:sz="8" w:space="0" w:color="000000"/>
@@ -4920,7 +5256,7 @@
         </w:tc>
         <w:tc>
           <w:tcPr>
-            <w:tcW w:w="0" w:type="auto"/>
+            <w:tcW w:w="1275" w:type="dxa"/>
             <w:tcBorders>
               <w:top w:val="single" w:sz="8" w:space="0" w:color="000000"/>
               <w:left w:val="single" w:sz="8" w:space="0" w:color="000000"/>
@@ -4963,7 +5299,7 @@
         </w:tc>
         <w:tc>
           <w:tcPr>
-            <w:tcW w:w="0" w:type="auto"/>
+            <w:tcW w:w="850" w:type="dxa"/>
             <w:tcBorders>
               <w:top w:val="single" w:sz="8" w:space="0" w:color="000000"/>
               <w:left w:val="single" w:sz="8" w:space="0" w:color="000000"/>
@@ -5006,7 +5342,7 @@
         </w:tc>
         <w:tc>
           <w:tcPr>
-            <w:tcW w:w="0" w:type="auto"/>
+            <w:tcW w:w="1559" w:type="dxa"/>
             <w:tcBorders>
               <w:top w:val="single" w:sz="8" w:space="0" w:color="000000"/>
               <w:left w:val="single" w:sz="8" w:space="0" w:color="000000"/>
@@ -5049,7 +5385,7 @@
         </w:tc>
         <w:tc>
           <w:tcPr>
-            <w:tcW w:w="0" w:type="auto"/>
+            <w:tcW w:w="993" w:type="dxa"/>
             <w:tcBorders>
               <w:top w:val="single" w:sz="8" w:space="0" w:color="000000"/>
               <w:left w:val="single" w:sz="8" w:space="0" w:color="000000"/>
@@ -5092,7 +5428,7 @@
         </w:tc>
         <w:tc>
           <w:tcPr>
-            <w:tcW w:w="0" w:type="auto"/>
+            <w:tcW w:w="1275" w:type="dxa"/>
             <w:tcBorders>
               <w:top w:val="single" w:sz="8" w:space="0" w:color="000000"/>
               <w:left w:val="single" w:sz="8" w:space="0" w:color="000000"/>
@@ -5114,9 +5450,11 @@
               <w:widowControl/>
               <w:spacing w:line="240" w:lineRule="auto"/>
               <w:rPr>
-                <w:rFonts w:ascii="Times New Roman" w:hAnsi="Times New Roman"/>
-                <w:sz w:val="24"/>
-                <w:szCs w:val="24"/>
+                <w:rFonts w:cs="Arial"/>
+                <w:b/>
+                <w:bCs/>
+                <w:color w:val="000000"/>
+                <w:szCs w:val="22"/>
                 <w:lang w:val="es-ES" w:eastAsia="es-ES"/>
               </w:rPr>
             </w:pPr>
@@ -5135,7 +5473,46 @@
         </w:tc>
         <w:tc>
           <w:tcPr>
-            <w:tcW w:w="0" w:type="auto"/>
+            <w:tcW w:w="851" w:type="dxa"/>
+            <w:tcBorders>
+              <w:top w:val="single" w:sz="8" w:space="0" w:color="000000"/>
+              <w:left w:val="single" w:sz="8" w:space="0" w:color="000000"/>
+              <w:bottom w:val="single" w:sz="8" w:space="0" w:color="000000"/>
+              <w:right w:val="single" w:sz="8" w:space="0" w:color="000000"/>
+            </w:tcBorders>
+            <w:shd w:val="clear" w:color="auto" w:fill="BDD7EE"/>
+            <w:vAlign w:val="bottom"/>
+          </w:tcPr>
+          <w:p>
+            <w:pPr>
+              <w:widowControl/>
+              <w:spacing w:line="240" w:lineRule="auto"/>
+              <w:jc w:val="left"/>
+              <w:rPr>
+                <w:rFonts w:cs="Arial"/>
+                <w:b/>
+                <w:bCs/>
+                <w:color w:val="000000"/>
+                <w:szCs w:val="22"/>
+                <w:lang w:val="es-ES" w:eastAsia="es-ES"/>
+              </w:rPr>
+            </w:pPr>
+            <w:r>
+              <w:rPr>
+                <w:rFonts w:cs="Arial"/>
+                <w:b/>
+                <w:bCs/>
+                <w:color w:val="000000"/>
+                <w:szCs w:val="22"/>
+                <w:lang w:val="es-ES" w:eastAsia="es-ES"/>
+              </w:rPr>
+              <w:t>Tipo de Error</w:t>
+            </w:r>
+          </w:p>
+        </w:tc>
+        <w:tc>
+          <w:tcPr>
+            <w:tcW w:w="1785" w:type="dxa"/>
             <w:tcBorders>
               <w:top w:val="single" w:sz="8" w:space="0" w:color="000000"/>
               <w:left w:val="single" w:sz="8" w:space="0" w:color="000000"/>
@@ -5183,7 +5560,7 @@
         </w:trPr>
         <w:tc>
           <w:tcPr>
-            <w:tcW w:w="0" w:type="auto"/>
+            <w:tcW w:w="932" w:type="dxa"/>
             <w:tcBorders>
               <w:top w:val="single" w:sz="8" w:space="0" w:color="000000"/>
               <w:left w:val="single" w:sz="8" w:space="0" w:color="000000"/>
@@ -5225,7 +5602,7 @@
         </w:tc>
         <w:tc>
           <w:tcPr>
-            <w:tcW w:w="0" w:type="auto"/>
+            <w:tcW w:w="1275" w:type="dxa"/>
             <w:tcBorders>
               <w:top w:val="single" w:sz="8" w:space="0" w:color="000000"/>
               <w:left w:val="single" w:sz="8" w:space="0" w:color="000000"/>
@@ -5267,7 +5644,7 @@
         </w:tc>
         <w:tc>
           <w:tcPr>
-            <w:tcW w:w="0" w:type="auto"/>
+            <w:tcW w:w="850" w:type="dxa"/>
             <w:tcBorders>
               <w:top w:val="single" w:sz="8" w:space="0" w:color="000000"/>
               <w:left w:val="single" w:sz="8" w:space="0" w:color="000000"/>
@@ -5309,7 +5686,7 @@
         </w:tc>
         <w:tc>
           <w:tcPr>
-            <w:tcW w:w="0" w:type="auto"/>
+            <w:tcW w:w="1559" w:type="dxa"/>
             <w:tcBorders>
               <w:top w:val="single" w:sz="8" w:space="0" w:color="000000"/>
               <w:left w:val="single" w:sz="8" w:space="0" w:color="000000"/>
@@ -5351,7 +5728,7 @@
         </w:tc>
         <w:tc>
           <w:tcPr>
-            <w:tcW w:w="0" w:type="auto"/>
+            <w:tcW w:w="993" w:type="dxa"/>
             <w:tcBorders>
               <w:top w:val="single" w:sz="8" w:space="0" w:color="000000"/>
               <w:left w:val="single" w:sz="8" w:space="0" w:color="000000"/>
@@ -5393,7 +5770,7 @@
         </w:tc>
         <w:tc>
           <w:tcPr>
-            <w:tcW w:w="0" w:type="auto"/>
+            <w:tcW w:w="1275" w:type="dxa"/>
             <w:tcBorders>
               <w:top w:val="single" w:sz="8" w:space="0" w:color="000000"/>
               <w:left w:val="single" w:sz="8" w:space="0" w:color="000000"/>
@@ -5435,7 +5812,32 @@
         </w:tc>
         <w:tc>
           <w:tcPr>
-            <w:tcW w:w="0" w:type="auto"/>
+            <w:tcW w:w="851" w:type="dxa"/>
+            <w:tcBorders>
+              <w:top w:val="single" w:sz="8" w:space="0" w:color="000000"/>
+              <w:left w:val="single" w:sz="8" w:space="0" w:color="000000"/>
+              <w:bottom w:val="single" w:sz="8" w:space="0" w:color="000000"/>
+              <w:right w:val="single" w:sz="8" w:space="0" w:color="000000"/>
+            </w:tcBorders>
+          </w:tcPr>
+          <w:p>
+            <w:pPr>
+              <w:widowControl/>
+              <w:spacing w:line="240" w:lineRule="auto"/>
+              <w:rPr>
+                <w:rFonts w:cs="Arial"/>
+                <w:b/>
+                <w:bCs/>
+                <w:color w:val="000000"/>
+                <w:szCs w:val="22"/>
+                <w:lang w:val="es-ES" w:eastAsia="es-ES"/>
+              </w:rPr>
+            </w:pPr>
+          </w:p>
+        </w:tc>
+        <w:tc>
+          <w:tcPr>
+            <w:tcW w:w="1785" w:type="dxa"/>
             <w:tcBorders>
               <w:top w:val="single" w:sz="8" w:space="0" w:color="000000"/>
               <w:left w:val="single" w:sz="8" w:space="0" w:color="000000"/>
@@ -5659,6 +6061,7 @@
           <w:shd w:val="clear" w:color="auto" w:fill="FFFFFF"/>
           <w:lang w:val="es-ES" w:eastAsia="es-ES"/>
         </w:rPr>
+        <w:lastRenderedPageBreak/>
         <w:t>Objeto:</w:t>
       </w:r>
       <w:r>
@@ -5677,9 +6080,10 @@
         <w:widowControl/>
         <w:spacing w:line="240" w:lineRule="auto"/>
         <w:rPr>
-          <w:rFonts w:ascii="Times New Roman" w:hAnsi="Times New Roman"/>
-          <w:sz w:val="24"/>
-          <w:szCs w:val="24"/>
+          <w:rFonts w:cs="Arial"/>
+          <w:color w:val="222222"/>
+          <w:szCs w:val="22"/>
+          <w:shd w:val="clear" w:color="auto" w:fill="FFFFFF"/>
           <w:lang w:val="es-ES" w:eastAsia="es-ES"/>
         </w:rPr>
       </w:pPr>
@@ -5721,6 +6125,39 @@
         <w:rPr>
           <w:rFonts w:cs="Arial"/>
           <w:b/>
+          <w:color w:val="222222"/>
+          <w:szCs w:val="22"/>
+          <w:shd w:val="clear" w:color="auto" w:fill="FFFFFF"/>
+          <w:lang w:val="es-ES" w:eastAsia="es-ES"/>
+        </w:rPr>
+        <w:t>Tipo de Error:</w:t>
+      </w:r>
+      <w:r>
+        <w:rPr>
+          <w:rFonts w:cs="Arial"/>
+          <w:color w:val="222222"/>
+          <w:szCs w:val="22"/>
+          <w:shd w:val="clear" w:color="auto" w:fill="FFFFFF"/>
+          <w:lang w:val="es-ES" w:eastAsia="es-ES"/>
+        </w:rPr>
+        <w:t xml:space="preserve"> En caso de que el resultado haya contenido algún error se deberá colocar si el mismo fue Leve, Moderado o Grave para que se pueda dar tratamiento en base a esto</w:t>
+      </w:r>
+    </w:p>
+    <w:p>
+      <w:pPr>
+        <w:widowControl/>
+        <w:spacing w:line="240" w:lineRule="auto"/>
+        <w:rPr>
+          <w:rFonts w:ascii="Times New Roman" w:hAnsi="Times New Roman"/>
+          <w:sz w:val="24"/>
+          <w:szCs w:val="24"/>
+          <w:lang w:val="es-ES" w:eastAsia="es-ES"/>
+        </w:rPr>
+      </w:pPr>
+      <w:r>
+        <w:rPr>
+          <w:rFonts w:cs="Arial"/>
+          <w:b/>
           <w:bCs/>
           <w:color w:val="222222"/>
           <w:szCs w:val="22"/>
@@ -5737,7 +6174,67 @@
           <w:shd w:val="clear" w:color="auto" w:fill="FFFFFF"/>
           <w:lang w:val="es-ES" w:eastAsia="es-ES"/>
         </w:rPr>
-        <w:t xml:space="preserve"> Alguna observación asociada al resultado obtenido</w:t>
+        <w:t xml:space="preserve"> Alguna</w:t>
+      </w:r>
+      <w:r>
+        <w:rPr>
+          <w:rFonts w:cs="Arial"/>
+          <w:color w:val="222222"/>
+          <w:szCs w:val="22"/>
+          <w:shd w:val="clear" w:color="auto" w:fill="FFFFFF"/>
+          <w:lang w:val="es-ES" w:eastAsia="es-ES"/>
+        </w:rPr>
+        <w:t>s observacio</w:t>
+      </w:r>
+      <w:r>
+        <w:rPr>
+          <w:rFonts w:cs="Arial"/>
+          <w:color w:val="222222"/>
+          <w:szCs w:val="22"/>
+          <w:shd w:val="clear" w:color="auto" w:fill="FFFFFF"/>
+          <w:lang w:val="es-ES" w:eastAsia="es-ES"/>
+        </w:rPr>
+        <w:t>n</w:t>
+      </w:r>
+      <w:r>
+        <w:rPr>
+          <w:rFonts w:cs="Arial"/>
+          <w:color w:val="222222"/>
+          <w:szCs w:val="22"/>
+          <w:shd w:val="clear" w:color="auto" w:fill="FFFFFF"/>
+          <w:lang w:val="es-ES" w:eastAsia="es-ES"/>
+        </w:rPr>
+        <w:t>es</w:t>
+      </w:r>
+      <w:r>
+        <w:rPr>
+          <w:rFonts w:cs="Arial"/>
+          <w:color w:val="222222"/>
+          <w:szCs w:val="22"/>
+          <w:shd w:val="clear" w:color="auto" w:fill="FFFFFF"/>
+          <w:lang w:val="es-ES" w:eastAsia="es-ES"/>
+        </w:rPr>
+        <w:t xml:space="preserve"> asociada</w:t>
+      </w:r>
+      <w:r>
+        <w:rPr>
+          <w:rFonts w:cs="Arial"/>
+          <w:color w:val="222222"/>
+          <w:szCs w:val="22"/>
+          <w:shd w:val="clear" w:color="auto" w:fill="FFFFFF"/>
+          <w:lang w:val="es-ES" w:eastAsia="es-ES"/>
+        </w:rPr>
+        <w:t>s</w:t>
+      </w:r>
+      <w:r>
+        <w:rPr>
+          <w:rFonts w:cs="Arial"/>
+          <w:color w:val="222222"/>
+          <w:szCs w:val="22"/>
+          <w:shd w:val="clear" w:color="auto" w:fill="FFFFFF"/>
+          <w:lang w:val="es-ES" w:eastAsia="es-ES"/>
+        </w:rPr>
+        <w:t xml:space="preserve"> al resultado obtenido</w:t>
       </w:r>
     </w:p>
     <w:p>
@@ -5755,8 +6252,12 @@
       </w:pPr>
     </w:p>
     <w:sectPr>
-      <w:headerReference w:type="default" r:id="rId9"/>
-      <w:footerReference w:type="default" r:id="rId10"/>
+      <w:headerReference w:type="even" r:id="rId9"/>
+      <w:headerReference w:type="default" r:id="rId10"/>
+      <w:footerReference w:type="even" r:id="rId11"/>
+      <w:footerReference w:type="default" r:id="rId12"/>
+      <w:headerReference w:type="first" r:id="rId13"/>
+      <w:footerReference w:type="first" r:id="rId14"/>
       <w:type w:val="oddPage"/>
       <w:pgSz w:w="12240" w:h="15840" w:code="1"/>
       <w:pgMar w:top="1440" w:right="1440" w:bottom="1440" w:left="1440" w:header="720" w:footer="720" w:gutter="0"/>
@@ -5794,6 +6295,16 @@
 </file>
 
 <file path=word/footer1.xml><?xml version="1.0" encoding="utf-8"?>
+<w:ftr xmlns:ve="http://schemas.openxmlformats.org/markup-compatibility/2006" xmlns:o="urn:schemas-microsoft-com:office:office" xmlns:r="http://schemas.openxmlformats.org/officeDocument/2006/relationships" xmlns:m="http://schemas.openxmlformats.org/officeDocument/2006/math" xmlns:v="urn:schemas-microsoft-com:vml" xmlns:wp="http://schemas.openxmlformats.org/drawingml/2006/wordprocessingDrawing" xmlns:w10="urn:schemas-microsoft-com:office:word" xmlns:w="http://schemas.openxmlformats.org/wordprocessingml/2006/main" xmlns:wne="http://schemas.microsoft.com/office/word/2006/wordml">
+  <w:p>
+    <w:pPr>
+      <w:pStyle w:val="Piedepgina"/>
+    </w:pPr>
+  </w:p>
+</w:ftr>
+</file>
+
+<file path=word/footer2.xml><?xml version="1.0" encoding="utf-8"?>
 <w:ftr xmlns:ve="http://schemas.openxmlformats.org/markup-compatibility/2006" xmlns:o="urn:schemas-microsoft-com:office:office" xmlns:r="http://schemas.openxmlformats.org/officeDocument/2006/relationships" xmlns:m="http://schemas.openxmlformats.org/officeDocument/2006/math" xmlns:v="urn:schemas-microsoft-com:vml" xmlns:wp="http://schemas.openxmlformats.org/drawingml/2006/wordprocessingDrawing" xmlns:w10="urn:schemas-microsoft-com:office:word" xmlns:w="http://schemas.openxmlformats.org/wordprocessingml/2006/main" xmlns:wne="http://schemas.microsoft.com/office/word/2006/wordml">
   <w:tbl>
     <w:tblPr>
@@ -5890,7 +6401,7 @@
               <w:rStyle w:val="Nmerodepgina"/>
               <w:noProof/>
             </w:rPr>
-            <w:t>6</w:t>
+            <w:t>2</w:t>
           </w:r>
           <w:r>
             <w:rPr>
@@ -5910,7 +6421,7 @@
                 <w:rStyle w:val="Nmerodepgina"/>
                 <w:noProof/>
               </w:rPr>
-              <w:t>7</w:t>
+              <w:t>8</w:t>
             </w:r>
           </w:fldSimple>
         </w:p>
@@ -5925,6 +6436,16 @@
 </w:ftr>
 </file>
 
+<file path=word/footer3.xml><?xml version="1.0" encoding="utf-8"?>
+<w:ftr xmlns:ve="http://schemas.openxmlformats.org/markup-compatibility/2006" xmlns:o="urn:schemas-microsoft-com:office:office" xmlns:r="http://schemas.openxmlformats.org/officeDocument/2006/relationships" xmlns:m="http://schemas.openxmlformats.org/officeDocument/2006/math" xmlns:v="urn:schemas-microsoft-com:vml" xmlns:wp="http://schemas.openxmlformats.org/drawingml/2006/wordprocessingDrawing" xmlns:w10="urn:schemas-microsoft-com:office:word" xmlns:w="http://schemas.openxmlformats.org/wordprocessingml/2006/main" xmlns:wne="http://schemas.microsoft.com/office/word/2006/wordml">
+  <w:p>
+    <w:pPr>
+      <w:pStyle w:val="Piedepgina"/>
+    </w:pPr>
+  </w:p>
+</w:ftr>
+</file>
+
 <file path=word/footnotes.xml><?xml version="1.0" encoding="utf-8"?>
 <w:footnotes xmlns:ve="http://schemas.openxmlformats.org/markup-compatibility/2006" xmlns:o="urn:schemas-microsoft-com:office:office" xmlns:r="http://schemas.openxmlformats.org/officeDocument/2006/relationships" xmlns:m="http://schemas.openxmlformats.org/officeDocument/2006/math" xmlns:v="urn:schemas-microsoft-com:vml" xmlns:wp="http://schemas.openxmlformats.org/drawingml/2006/wordprocessingDrawing" xmlns:w10="urn:schemas-microsoft-com:office:word" xmlns:w="http://schemas.openxmlformats.org/wordprocessingml/2006/main" xmlns:wne="http://schemas.microsoft.com/office/word/2006/wordml">
   <w:footnote w:type="separator" w:id="0">
@@ -5951,6 +6472,16 @@
 </file>
 
 <file path=word/header1.xml><?xml version="1.0" encoding="utf-8"?>
+<w:hdr xmlns:ve="http://schemas.openxmlformats.org/markup-compatibility/2006" xmlns:o="urn:schemas-microsoft-com:office:office" xmlns:r="http://schemas.openxmlformats.org/officeDocument/2006/relationships" xmlns:m="http://schemas.openxmlformats.org/officeDocument/2006/math" xmlns:v="urn:schemas-microsoft-com:vml" xmlns:wp="http://schemas.openxmlformats.org/drawingml/2006/wordprocessingDrawing" xmlns:w10="urn:schemas-microsoft-com:office:word" xmlns:w="http://schemas.openxmlformats.org/wordprocessingml/2006/main" xmlns:wne="http://schemas.microsoft.com/office/word/2006/wordml">
+  <w:p>
+    <w:pPr>
+      <w:pStyle w:val="Encabezado"/>
+    </w:pPr>
+  </w:p>
+</w:hdr>
+</file>
+
+<file path=word/header2.xml><?xml version="1.0" encoding="utf-8"?>
 <w:hdr xmlns:ve="http://schemas.openxmlformats.org/markup-compatibility/2006" xmlns:o="urn:schemas-microsoft-com:office:office" xmlns:r="http://schemas.openxmlformats.org/officeDocument/2006/relationships" xmlns:m="http://schemas.openxmlformats.org/officeDocument/2006/math" xmlns:v="urn:schemas-microsoft-com:vml" xmlns:wp="http://schemas.openxmlformats.org/drawingml/2006/wordprocessingDrawing" xmlns:w10="urn:schemas-microsoft-com:office:word" xmlns:w="http://schemas.openxmlformats.org/wordprocessingml/2006/main" xmlns:wne="http://schemas.microsoft.com/office/word/2006/wordml">
   <w:tbl>
     <w:tblPr>
@@ -6016,7 +6547,7 @@
               <w:rFonts w:cs="Arial"/>
               <w:szCs w:val="22"/>
             </w:rPr>
-            <w:t>1.0</w:t>
+            <w:t>1.1</w:t>
           </w:r>
         </w:p>
       </w:tc>
@@ -6100,6 +6631,16 @@
       <w:rPr>
         <w:lang w:val="es-ES"/>
       </w:rPr>
+    </w:pPr>
+  </w:p>
+</w:hdr>
+</file>
+
+<file path=word/header3.xml><?xml version="1.0" encoding="utf-8"?>
+<w:hdr xmlns:ve="http://schemas.openxmlformats.org/markup-compatibility/2006" xmlns:o="urn:schemas-microsoft-com:office:office" xmlns:r="http://schemas.openxmlformats.org/officeDocument/2006/relationships" xmlns:m="http://schemas.openxmlformats.org/officeDocument/2006/math" xmlns:v="urn:schemas-microsoft-com:vml" xmlns:wp="http://schemas.openxmlformats.org/drawingml/2006/wordprocessingDrawing" xmlns:w10="urn:schemas-microsoft-com:office:word" xmlns:w="http://schemas.openxmlformats.org/wordprocessingml/2006/main" xmlns:wne="http://schemas.microsoft.com/office/word/2006/wordml">
+  <w:p>
+    <w:pPr>
+      <w:pStyle w:val="Encabezado"/>
     </w:pPr>
   </w:p>
 </w:hdr>
@@ -10504,6 +11045,12 @@
   </w:num>
   <w:num w:numId="36">
     <w:abstractNumId w:val="32"/>
+  </w:num>
+  <w:num w:numId="37">
+    <w:abstractNumId w:val="0"/>
+  </w:num>
+  <w:num w:numId="38">
+    <w:abstractNumId w:val="0"/>
   </w:num>
   <w:numIdMacAtCleanup w:val="6"/>
 </w:numbering>
@@ -10705,6 +11252,7 @@
       <w:numPr>
         <w:ilvl w:val="1"/>
       </w:numPr>
+      <w:ind w:left="0" w:firstLine="0"/>
       <w:outlineLvl w:val="1"/>
     </w:pPr>
     <w:rPr>
@@ -11802,7 +12350,7 @@
 </file>
 
 <file path=customXml/itemProps1.xml><?xml version="1.0" encoding="utf-8"?>
-<ds:datastoreItem xmlns:ds="http://schemas.openxmlformats.org/officeDocument/2006/customXml" ds:itemID="{5CA2828F-5BB2-4543-9C61-AC2A142DC834}">
+<ds:datastoreItem xmlns:ds="http://schemas.openxmlformats.org/officeDocument/2006/customXml" ds:itemID="{2E62D0A2-571F-4EA8-A55F-ACAA74FB4256}">
   <ds:schemaRefs>
     <ds:schemaRef ds:uri="http://schemas.openxmlformats.org/officeDocument/2006/bibliography"/>
   </ds:schemaRefs>

</xml_diff>